<commit_message>
Some minor text/css updates
</commit_message>
<xml_diff>
--- a/files/elad.gariany.cv.docx
+++ b/files/elad.gariany.cv.docx
@@ -272,10 +272,7 @@
         </w:rPr>
       </w:pPr>
     </w:p>
-    <w:p>
-      <w:bookmarkStart w:id="0" w:name="_GoBack"/>
-      <w:bookmarkEnd w:id="0"/>
-    </w:p>
+    <w:p/>
     <w:p>
       <w:pPr>
         <w:rPr>
@@ -424,7 +421,6 @@
         <w:rPr>
           <w:b/>
           <w:i/>
-          <w:color w:val="404040" w:themeColor="text1" w:themeTint="BF"/>
           <w:sz w:val="26"/>
           <w:szCs w:val="26"/>
         </w:rPr>
@@ -433,7 +429,6 @@
         <w:rPr>
           <w:b/>
           <w:i/>
-          <w:color w:val="404040" w:themeColor="text1" w:themeTint="BF"/>
           <w:sz w:val="26"/>
           <w:szCs w:val="26"/>
         </w:rPr>
@@ -443,7 +438,6 @@
         <w:rPr>
           <w:b/>
           <w:i/>
-          <w:color w:val="404040" w:themeColor="text1" w:themeTint="BF"/>
           <w:sz w:val="26"/>
           <w:szCs w:val="26"/>
         </w:rPr>
@@ -453,7 +447,6 @@
         <w:rPr>
           <w:b/>
           <w:i/>
-          <w:color w:val="404040" w:themeColor="text1" w:themeTint="BF"/>
           <w:sz w:val="26"/>
           <w:szCs w:val="26"/>
         </w:rPr>
@@ -463,27 +456,24 @@
         <w:rPr>
           <w:b/>
           <w:i/>
-          <w:color w:val="404040" w:themeColor="text1" w:themeTint="BF"/>
           <w:sz w:val="26"/>
           <w:szCs w:val="26"/>
         </w:rPr>
-        <w:t>, Tel Aviv, Israel</w:t>
+        <w:t>, Tel Aviv</w:t>
       </w:r>
       <w:r>
         <w:rPr>
           <w:b/>
           <w:i/>
-          <w:color w:val="404040" w:themeColor="text1" w:themeTint="BF"/>
           <w:sz w:val="26"/>
           <w:szCs w:val="26"/>
         </w:rPr>
-        <w:tab/>
+        <w:t>/San-Francisco</w:t>
       </w:r>
       <w:r>
         <w:rPr>
           <w:b/>
           <w:i/>
-          <w:color w:val="404040" w:themeColor="text1" w:themeTint="BF"/>
           <w:sz w:val="26"/>
           <w:szCs w:val="26"/>
         </w:rPr>
@@ -493,7 +483,6 @@
         <w:rPr>
           <w:b/>
           <w:i/>
-          <w:color w:val="404040" w:themeColor="text1" w:themeTint="BF"/>
           <w:sz w:val="26"/>
           <w:szCs w:val="26"/>
         </w:rPr>
@@ -505,7 +494,6 @@
           <w:b/>
           <w:i/>
           <w:iCs/>
-          <w:color w:val="404040" w:themeColor="text1" w:themeTint="BF"/>
           <w:sz w:val="26"/>
           <w:szCs w:val="26"/>
         </w:rPr>
@@ -516,7 +504,6 @@
           <w:b/>
           <w:i/>
           <w:iCs/>
-          <w:color w:val="404040" w:themeColor="text1" w:themeTint="BF"/>
           <w:sz w:val="26"/>
           <w:szCs w:val="26"/>
         </w:rPr>
@@ -527,7 +514,6 @@
           <w:b/>
           <w:i/>
           <w:iCs/>
-          <w:color w:val="404040" w:themeColor="text1" w:themeTint="BF"/>
           <w:sz w:val="26"/>
           <w:szCs w:val="26"/>
         </w:rPr>
@@ -538,7 +524,6 @@
           <w:b/>
           <w:i/>
           <w:iCs/>
-          <w:color w:val="404040" w:themeColor="text1" w:themeTint="BF"/>
           <w:sz w:val="26"/>
           <w:szCs w:val="26"/>
         </w:rPr>
@@ -549,7 +534,6 @@
           <w:b/>
           <w:i/>
           <w:iCs/>
-          <w:color w:val="404040" w:themeColor="text1" w:themeTint="BF"/>
           <w:sz w:val="26"/>
           <w:szCs w:val="26"/>
         </w:rPr>
@@ -1259,6 +1243,8 @@
           <w:lang w:bidi="he-IL"/>
         </w:rPr>
       </w:pPr>
+      <w:bookmarkStart w:id="0" w:name="_GoBack"/>
+      <w:bookmarkEnd w:id="0"/>
     </w:p>
     <w:p>
       <w:pPr>
@@ -1342,6 +1328,7 @@
           <w:szCs w:val="26"/>
         </w:rPr>
         <w:tab/>
+        <w:t xml:space="preserve">     </w:t>
       </w:r>
       <w:r>
         <w:rPr>
@@ -1350,8 +1337,7 @@
           <w:sz w:val="26"/>
           <w:szCs w:val="26"/>
         </w:rPr>
-        <w:tab/>
-        <w:t xml:space="preserve">  </w:t>
+        <w:t xml:space="preserve">March 2013 – </w:t>
       </w:r>
       <w:r>
         <w:rPr>
@@ -1360,7 +1346,7 @@
           <w:sz w:val="26"/>
           <w:szCs w:val="26"/>
         </w:rPr>
-        <w:t>March 2013 – Current</w:t>
+        <w:t>August 2013</w:t>
       </w:r>
     </w:p>
     <w:p>
@@ -2150,7 +2136,25 @@
           <w:sz w:val="26"/>
           <w:szCs w:val="26"/>
         </w:rPr>
-        <w:t xml:space="preserve"> Computer Science, </w:t>
+        <w:t xml:space="preserve"> Computer Science</w:t>
+      </w:r>
+      <w:r>
+        <w:rPr>
+          <w:b/>
+          <w:i/>
+          <w:sz w:val="26"/>
+          <w:szCs w:val="26"/>
+        </w:rPr>
+        <w:t xml:space="preserve"> Studies</w:t>
+      </w:r>
+      <w:r>
+        <w:rPr>
+          <w:b/>
+          <w:i/>
+          <w:sz w:val="26"/>
+          <w:szCs w:val="26"/>
+        </w:rPr>
+        <w:t xml:space="preserve">, </w:t>
       </w:r>
       <w:r>
         <w:rPr>
@@ -2256,6 +2260,133 @@
     </w:p>
     <w:p>
       <w:pPr>
+        <w:spacing w:after="80" w:line="276" w:lineRule="auto"/>
+        <w:rPr>
+          <w:rFonts w:cs="Times New Roman"/>
+          <w:lang w:bidi="he-IL"/>
+        </w:rPr>
+      </w:pPr>
+      <w:r>
+        <w:rPr>
+          <w:i/>
+          <w:color w:val="31849B" w:themeColor="accent5" w:themeShade="BF"/>
+        </w:rPr>
+        <w:t>Technology</w:t>
+      </w:r>
+      <w:r>
+        <w:rPr>
+          <w:i/>
+          <w:color w:val="4F81BD" w:themeColor="accent1"/>
+        </w:rPr>
+        <w:t xml:space="preserve"> </w:t>
+      </w:r>
+      <w:r>
+        <w:rPr>
+          <w:i/>
+          <w:color w:val="4F81BD" w:themeColor="accent1"/>
+        </w:rPr>
+        <w:tab/>
+      </w:r>
+      <w:r>
+        <w:rPr>
+          <w:i/>
+          <w:color w:val="4F81BD" w:themeColor="accent1"/>
+        </w:rPr>
+        <w:tab/>
+      </w:r>
+      <w:r>
+        <w:rPr>
+          <w:i/>
+          <w:color w:val="4F81BD" w:themeColor="accent1"/>
+        </w:rPr>
+        <w:tab/>
+      </w:r>
+      <w:r>
+        <w:rPr>
+          <w:rFonts w:cs="Times New Roman"/>
+          <w:lang w:bidi="he-IL"/>
+        </w:rPr>
+        <w:t>Ruby on Rails, PHP, C/</w:t>
+      </w:r>
+      <w:proofErr w:type="spellStart"/>
+      <w:r>
+        <w:rPr>
+          <w:rFonts w:cs="Times New Roman"/>
+          <w:lang w:bidi="he-IL"/>
+        </w:rPr>
+        <w:t>ObjC</w:t>
+      </w:r>
+      <w:proofErr w:type="spellEnd"/>
+      <w:r>
+        <w:rPr>
+          <w:rFonts w:cs="Times New Roman"/>
+          <w:lang w:bidi="he-IL"/>
+        </w:rPr>
+        <w:t xml:space="preserve">, </w:t>
+      </w:r>
+      <w:proofErr w:type="spellStart"/>
+      <w:r>
+        <w:rPr>
+          <w:rFonts w:cs="Times New Roman"/>
+          <w:lang w:bidi="he-IL"/>
+        </w:rPr>
+        <w:t>FFmpeg</w:t>
+      </w:r>
+      <w:proofErr w:type="spellEnd"/>
+      <w:r>
+        <w:rPr>
+          <w:rFonts w:cs="Times New Roman"/>
+          <w:lang w:bidi="he-IL"/>
+        </w:rPr>
+        <w:t xml:space="preserve">, </w:t>
+      </w:r>
+      <w:r>
+        <w:rPr>
+          <w:rFonts w:cs="Times New Roman"/>
+          <w:lang w:bidi="he-IL"/>
+        </w:rPr>
+        <w:t xml:space="preserve">Java, </w:t>
+      </w:r>
+      <w:r>
+        <w:rPr>
+          <w:rFonts w:cs="Times New Roman"/>
+          <w:lang w:bidi="he-IL"/>
+        </w:rPr>
+        <w:t>Bash</w:t>
+      </w:r>
+      <w:r>
+        <w:rPr>
+          <w:rFonts w:cs="Times New Roman"/>
+          <w:lang w:bidi="he-IL"/>
+        </w:rPr>
+        <w:t xml:space="preserve">, </w:t>
+      </w:r>
+      <w:r>
+        <w:rPr>
+          <w:rFonts w:cs="Times New Roman"/>
+          <w:lang w:bidi="he-IL"/>
+        </w:rPr>
+        <w:t>Amazon AWS</w:t>
+      </w:r>
+      <w:r>
+        <w:rPr>
+          <w:rFonts w:cs="Times New Roman"/>
+          <w:lang w:bidi="he-IL"/>
+        </w:rPr>
+        <w:t xml:space="preserve">, </w:t>
+      </w:r>
+      <w:proofErr w:type="spellStart"/>
+      <w:r>
+        <w:rPr>
+          <w:rFonts w:cs="Times New Roman"/>
+          <w:lang w:bidi="he-IL"/>
+        </w:rPr>
+        <w:t>Mathlab</w:t>
+      </w:r>
+      <w:proofErr w:type="spellEnd"/>
+    </w:p>
+    <w:p>
+      <w:pPr>
         <w:spacing w:after="80"/>
         <w:ind w:left="2880" w:hanging="2880"/>
         <w:rPr>
@@ -2345,6 +2476,34 @@
           <w:rFonts w:cs="Times New Roman"/>
           <w:lang w:bidi="he-IL"/>
         </w:rPr>
+        <w:t>S</w:t>
+      </w:r>
+      <w:r>
+        <w:rPr>
+          <w:rFonts w:cs="Times New Roman"/>
+          <w:lang w:bidi="he-IL"/>
+        </w:rPr>
+        <w:t>trategic planning</w:t>
+      </w:r>
+      <w:r>
+        <w:rPr>
+          <w:rFonts w:cs="Times New Roman"/>
+          <w:lang w:bidi="he-IL"/>
+        </w:rPr>
+        <w:t>,</w:t>
+      </w:r>
+      <w:r>
+        <w:rPr>
+          <w:rFonts w:cs="Times New Roman"/>
+          <w:lang w:bidi="he-IL"/>
+        </w:rPr>
+        <w:t xml:space="preserve"> </w:t>
+      </w:r>
+      <w:r>
+        <w:rPr>
+          <w:rFonts w:cs="Times New Roman"/>
+          <w:lang w:bidi="he-IL"/>
+        </w:rPr>
         <w:t>Fund</w:t>
       </w:r>
       <w:r>
@@ -2353,127 +2512,6 @@
           <w:lang w:bidi="he-IL"/>
         </w:rPr>
         <w:t xml:space="preserve"> raising</w:t>
-      </w:r>
-      <w:r>
-        <w:rPr>
-          <w:rFonts w:cs="Times New Roman"/>
-          <w:lang w:bidi="he-IL"/>
-        </w:rPr>
-        <w:t>, S</w:t>
-      </w:r>
-      <w:r>
-        <w:rPr>
-          <w:rFonts w:cs="Times New Roman"/>
-          <w:lang w:bidi="he-IL"/>
-        </w:rPr>
-        <w:t>trategic planning</w:t>
-      </w:r>
-    </w:p>
-    <w:p>
-      <w:pPr>
-        <w:spacing w:after="80" w:line="276" w:lineRule="auto"/>
-        <w:rPr>
-          <w:rFonts w:cs="Times New Roman"/>
-          <w:lang w:bidi="he-IL"/>
-        </w:rPr>
-      </w:pPr>
-      <w:r>
-        <w:rPr>
-          <w:i/>
-          <w:color w:val="31849B" w:themeColor="accent5" w:themeShade="BF"/>
-        </w:rPr>
-        <w:t>Technolog</w:t>
-      </w:r>
-      <w:r>
-        <w:rPr>
-          <w:i/>
-          <w:color w:val="31849B" w:themeColor="accent5" w:themeShade="BF"/>
-        </w:rPr>
-        <w:t>y</w:t>
-      </w:r>
-      <w:r>
-        <w:rPr>
-          <w:i/>
-          <w:color w:val="4F81BD" w:themeColor="accent1"/>
-        </w:rPr>
-        <w:t xml:space="preserve"> </w:t>
-      </w:r>
-      <w:r>
-        <w:rPr>
-          <w:i/>
-          <w:color w:val="4F81BD" w:themeColor="accent1"/>
-        </w:rPr>
-        <w:tab/>
-      </w:r>
-      <w:r>
-        <w:rPr>
-          <w:i/>
-          <w:color w:val="4F81BD" w:themeColor="accent1"/>
-        </w:rPr>
-        <w:tab/>
-      </w:r>
-      <w:r>
-        <w:rPr>
-          <w:i/>
-          <w:color w:val="4F81BD" w:themeColor="accent1"/>
-        </w:rPr>
-        <w:tab/>
-      </w:r>
-      <w:r>
-        <w:rPr>
-          <w:rFonts w:cs="Times New Roman"/>
-          <w:lang w:bidi="he-IL"/>
-        </w:rPr>
-        <w:t xml:space="preserve">PHP, C/ObjC, </w:t>
-      </w:r>
-      <w:r>
-        <w:rPr>
-          <w:rFonts w:cs="Times New Roman"/>
-          <w:lang w:bidi="he-IL"/>
-        </w:rPr>
-        <w:t xml:space="preserve">Ruby, </w:t>
-      </w:r>
-      <w:r>
-        <w:rPr>
-          <w:rFonts w:cs="Times New Roman"/>
-          <w:lang w:bidi="he-IL"/>
-        </w:rPr>
-        <w:t xml:space="preserve">FFmpeg, </w:t>
-      </w:r>
-      <w:r>
-        <w:rPr>
-          <w:rFonts w:cs="Times New Roman"/>
-          <w:lang w:bidi="he-IL"/>
-        </w:rPr>
-        <w:t xml:space="preserve">Java, </w:t>
-      </w:r>
-      <w:r>
-        <w:rPr>
-          <w:rFonts w:cs="Times New Roman"/>
-          <w:lang w:bidi="he-IL"/>
-        </w:rPr>
-        <w:t>Bash</w:t>
-      </w:r>
-      <w:r>
-        <w:rPr>
-          <w:rFonts w:cs="Times New Roman"/>
-          <w:lang w:bidi="he-IL"/>
-        </w:rPr>
-        <w:t xml:space="preserve">, </w:t>
-      </w:r>
-      <w:r>
-        <w:rPr>
-          <w:rFonts w:cs="Times New Roman"/>
-          <w:lang w:bidi="he-IL"/>
-        </w:rPr>
-        <w:t>Amazon AWS</w:t>
-      </w:r>
-      <w:r>
-        <w:rPr>
-          <w:rFonts w:cs="Times New Roman"/>
-          <w:lang w:bidi="he-IL"/>
-        </w:rPr>
-        <w:t>, Mathlab</w:t>
       </w:r>
     </w:p>
     <w:p>

</xml_diff>

<commit_message>
update CV with recent works
</commit_message>
<xml_diff>
--- a/files/elad.gariany.cv.docx
+++ b/files/elad.gariany.cv.docx
@@ -7,6 +7,7 @@
         <w:pStyle w:val="Heading1"/>
         <w:ind w:right="2880"/>
         <w:rPr>
+          <w:i w:val="0"/>
           <w:spacing w:val="30"/>
           <w:sz w:val="40"/>
           <w:szCs w:val="40"/>
@@ -20,16 +21,16 @@
           <w:szCs w:val="40"/>
         </w:rPr>
         <w:drawing>
-          <wp:anchor distT="0" distB="0" distL="114300" distR="114300" simplePos="0" relativeHeight="251667456" behindDoc="0" locked="0" layoutInCell="1" allowOverlap="1" wp14:anchorId="0170C87F" wp14:editId="1F869BA4">
+          <wp:anchor distT="0" distB="0" distL="114300" distR="114300" simplePos="0" relativeHeight="251667456" behindDoc="0" locked="0" layoutInCell="1" allowOverlap="1" wp14:anchorId="0170C87F" wp14:editId="65132F21">
             <wp:simplePos x="0" y="0"/>
             <wp:positionH relativeFrom="column">
-              <wp:posOffset>11430</wp:posOffset>
+              <wp:posOffset>114300</wp:posOffset>
             </wp:positionH>
             <wp:positionV relativeFrom="paragraph">
               <wp:posOffset>342900</wp:posOffset>
             </wp:positionV>
-            <wp:extent cx="1126490" cy="1105535"/>
-            <wp:effectExtent l="127000" t="101600" r="118110" b="139065"/>
+            <wp:extent cx="1371600" cy="1371600"/>
+            <wp:effectExtent l="0" t="0" r="0" b="0"/>
             <wp:wrapSquare wrapText="bothSides"/>
             <wp:docPr id="2" name="Picture 2"/>
             <wp:cNvGraphicFramePr>
@@ -43,20 +44,17 @@
                     <pic:cNvPicPr/>
                   </pic:nvPicPr>
                   <pic:blipFill rotWithShape="1">
-                    <a:blip r:embed="rId8">
+                    <a:blip r:embed="rId9">
                       <a:alphaModFix/>
                       <a:extLst>
                         <a:ext uri="{BEBA8EAE-BF5A-486C-A8C5-ECC9F3942E4B}">
                           <a14:imgProps xmlns:a14="http://schemas.microsoft.com/office/drawing/2010/main">
-                            <a14:imgLayer r:embed="rId9">
+                            <a14:imgLayer r:embed="rId10">
                               <a14:imgEffect>
-                                <a14:sharpenSoften amount="65000"/>
+                                <a14:saturation sat="74000"/>
                               </a14:imgEffect>
                               <a14:imgEffect>
-                                <a14:saturation sat="65000"/>
-                              </a14:imgEffect>
-                              <a14:imgEffect>
-                                <a14:brightnessContrast bright="17000"/>
+                                <a14:brightnessContrast bright="14000"/>
                               </a14:imgEffect>
                             </a14:imgLayer>
                           </a14:imgProps>
@@ -66,47 +64,22 @@
                         </a:ext>
                       </a:extLst>
                     </a:blip>
-                    <a:srcRect t="9755" b="16698"/>
+                    <a:srcRect l="805" t="9636" r="-805" b="15313"/>
                     <a:stretch/>
                   </pic:blipFill>
                   <pic:spPr bwMode="auto">
                     <a:xfrm>
                       <a:off x="0" y="0"/>
-                      <a:ext cx="1126490" cy="1105535"/>
+                      <a:ext cx="1371600" cy="1371600"/>
                     </a:xfrm>
                     <a:prstGeom prst="rect">
                       <a:avLst/>
                     </a:prstGeom>
-                    <a:solidFill>
-                      <a:srgbClr val="FFFFFF">
-                        <a:shade val="85000"/>
-                      </a:srgbClr>
-                    </a:solidFill>
-                    <a:ln w="6350" cap="sq" cmpd="sng">
-                      <a:solidFill>
-                        <a:srgbClr val="FFFFFF"/>
-                      </a:solidFill>
-                      <a:miter lim="800000"/>
+                    <a:noFill/>
+                    <a:ln>
+                      <a:noFill/>
                     </a:ln>
-                    <a:effectLst>
-                      <a:outerShdw blurRad="55000" dist="18000" dir="5400000" algn="tl" rotWithShape="0">
-                        <a:srgbClr val="000000">
-                          <a:alpha val="40000"/>
-                        </a:srgbClr>
-                      </a:outerShdw>
-                    </a:effectLst>
-                    <a:scene3d>
-                      <a:camera prst="orthographicFront"/>
-                      <a:lightRig rig="twoPt" dir="t">
-                        <a:rot lat="0" lon="0" rev="7200000"/>
-                      </a:lightRig>
-                    </a:scene3d>
-                    <a:sp3d>
-                      <a:bevelT w="25400" h="19050"/>
-                      <a:contourClr>
-                        <a:srgbClr val="FFFFFF"/>
-                      </a:contourClr>
-                    </a:sp3d>
+                    <a:effectLst/>
                     <a:extLst>
                       <a:ext uri="{53640926-AAD7-44d8-BBD7-CCE9431645EC}">
                         <a14:shadowObscured xmlns:a14="http://schemas.microsoft.com/office/drawing/2010/main"/>
@@ -138,6 +111,7 @@
       </w:r>
       <w:r>
         <w:rPr>
+          <w:i w:val="0"/>
           <w:spacing w:val="30"/>
           <w:sz w:val="56"/>
           <w:szCs w:val="40"/>
@@ -146,6 +120,7 @@
       </w:r>
       <w:r>
         <w:rPr>
+          <w:i w:val="0"/>
           <w:spacing w:val="30"/>
           <w:sz w:val="56"/>
           <w:szCs w:val="40"/>
@@ -222,7 +197,7 @@
           <w:color w:val="31849B" w:themeColor="accent5" w:themeShade="BF"/>
         </w:rPr>
       </w:pPr>
-      <w:hyperlink r:id="rId10" w:history="1">
+      <w:hyperlink r:id="rId11" w:history="1">
         <w:r>
           <w:rPr>
             <w:rStyle w:val="Hyperlink"/>
@@ -234,14 +209,15 @@
     </w:p>
     <w:p>
       <w:pPr>
+        <w:spacing w:after="240"/>
         <w:ind w:right="2880"/>
         <w:rPr>
-          <w:rStyle w:val="Hyperlink"/>
           <w:color w:val="31849B" w:themeColor="accent5" w:themeShade="BF"/>
           <w:sz w:val="22"/>
-        </w:rPr>
-      </w:pPr>
-      <w:hyperlink r:id="rId11" w:history="1">
+          <w:u w:val="single"/>
+        </w:rPr>
+      </w:pPr>
+      <w:hyperlink r:id="rId12" w:history="1">
         <w:proofErr w:type="gramStart"/>
         <w:r>
           <w:rPr>
@@ -264,17 +240,6 @@
     </w:p>
     <w:p>
       <w:pPr>
-        <w:ind w:right="2880"/>
-        <w:rPr>
-          <w:rStyle w:val="Hyperlink"/>
-          <w:color w:val="31849B" w:themeColor="accent5" w:themeShade="BF"/>
-          <w:sz w:val="22"/>
-        </w:rPr>
-      </w:pPr>
-    </w:p>
-    <w:p/>
-    <w:p>
-      <w:pPr>
         <w:rPr>
           <w:rFonts w:cs="Times New Roman"/>
           <w:sz w:val="22"/>
@@ -297,7 +262,55 @@
           <w:sz w:val="22"/>
           <w:lang w:bidi="he-IL"/>
         </w:rPr>
-        <w:t>After years of code battle in the Israel Defense Forces and the startup world (my last venture was selected for the Microsoft Ventures Accelerator), I'm seeking a new technical/product role at one of America's emerging startups. I’m a musician as well as a tech-geek; to me, both represent creation as art.</w:t>
+        <w:t xml:space="preserve">After years of code battle in the Israel Defense Forces and the startup world, I'm seeking a new technical/product role at one of </w:t>
+      </w:r>
+      <w:r>
+        <w:rPr>
+          <w:rFonts w:cs="Times New Roman"/>
+          <w:sz w:val="22"/>
+          <w:lang w:bidi="he-IL"/>
+        </w:rPr>
+        <w:t>S</w:t>
+      </w:r>
+      <w:r>
+        <w:rPr>
+          <w:rFonts w:cs="Times New Roman"/>
+          <w:sz w:val="22"/>
+          <w:lang w:bidi="he-IL"/>
+        </w:rPr>
+        <w:t xml:space="preserve">ilicon </w:t>
+      </w:r>
+      <w:r>
+        <w:rPr>
+          <w:rFonts w:cs="Times New Roman"/>
+          <w:sz w:val="22"/>
+          <w:lang w:bidi="he-IL"/>
+        </w:rPr>
+        <w:t>V</w:t>
+      </w:r>
+      <w:r>
+        <w:rPr>
+          <w:rFonts w:cs="Times New Roman"/>
+          <w:sz w:val="22"/>
+          <w:lang w:bidi="he-IL"/>
+        </w:rPr>
+        <w:t>alley</w:t>
+      </w:r>
+      <w:r>
+        <w:rPr>
+          <w:rFonts w:cs="Times New Roman"/>
+          <w:sz w:val="22"/>
+          <w:lang w:bidi="he-IL"/>
+        </w:rPr>
+        <w:t>'s emerging startups. I’m a musician as well as a tech-geek; to me, both represent creation as art.</w:t>
+      </w:r>
+      <w:r>
+        <w:rPr>
+          <w:rFonts w:cs="Times New Roman"/>
+          <w:sz w:val="22"/>
+          <w:lang w:bidi="he-IL"/>
+        </w:rPr>
+        <w:t xml:space="preserve"> </w:t>
       </w:r>
     </w:p>
     <w:p/>
@@ -404,7 +417,1393 @@
         </w:rPr>
         <w:t>Current Position</w:t>
       </w:r>
-      <w:r>
+    </w:p>
+    <w:p>
+      <w:pPr>
+        <w:spacing w:line="276" w:lineRule="auto"/>
+        <w:rPr>
+          <w:b/>
+          <w:i/>
+          <w:sz w:val="26"/>
+          <w:szCs w:val="26"/>
+        </w:rPr>
+      </w:pPr>
+      <w:r>
+        <w:rPr>
+          <w:b/>
+          <w:i/>
+          <w:sz w:val="26"/>
+          <w:szCs w:val="26"/>
+        </w:rPr>
+        <w:t>Co-Founder</w:t>
+      </w:r>
+      <w:r>
+        <w:rPr>
+          <w:b/>
+          <w:i/>
+          <w:sz w:val="26"/>
+          <w:szCs w:val="26"/>
+        </w:rPr>
+        <w:t xml:space="preserve"> &amp; CEO </w:t>
+      </w:r>
+      <w:r>
+        <w:rPr>
+          <w:b/>
+          <w:i/>
+          <w:sz w:val="26"/>
+          <w:szCs w:val="26"/>
+        </w:rPr>
+        <w:t>of Vidit.fm</w:t>
+      </w:r>
+      <w:r>
+        <w:rPr>
+          <w:b/>
+          <w:i/>
+          <w:sz w:val="26"/>
+          <w:szCs w:val="26"/>
+        </w:rPr>
+        <w:t>, Tel Aviv</w:t>
+      </w:r>
+      <w:r>
+        <w:rPr>
+          <w:b/>
+          <w:i/>
+          <w:sz w:val="26"/>
+          <w:szCs w:val="26"/>
+        </w:rPr>
+        <w:t>/San</w:t>
+      </w:r>
+      <w:r>
+        <w:rPr>
+          <w:b/>
+          <w:i/>
+          <w:sz w:val="26"/>
+          <w:szCs w:val="26"/>
+        </w:rPr>
+        <w:t xml:space="preserve"> </w:t>
+      </w:r>
+      <w:r>
+        <w:rPr>
+          <w:b/>
+          <w:i/>
+          <w:sz w:val="26"/>
+          <w:szCs w:val="26"/>
+        </w:rPr>
+        <w:t>Francisco</w:t>
+      </w:r>
+      <w:r>
+        <w:rPr>
+          <w:b/>
+          <w:i/>
+          <w:sz w:val="26"/>
+          <w:szCs w:val="26"/>
+        </w:rPr>
+        <w:tab/>
+      </w:r>
+      <w:r>
+        <w:rPr>
+          <w:b/>
+          <w:i/>
+          <w:sz w:val="26"/>
+          <w:szCs w:val="26"/>
+        </w:rPr>
+        <w:tab/>
+        <w:t xml:space="preserve">      </w:t>
+      </w:r>
+      <w:r>
+        <w:rPr>
+          <w:b/>
+          <w:i/>
+          <w:iCs/>
+          <w:sz w:val="26"/>
+          <w:szCs w:val="26"/>
+        </w:rPr>
+        <w:t>September 201</w:t>
+      </w:r>
+      <w:r>
+        <w:rPr>
+          <w:b/>
+          <w:i/>
+          <w:iCs/>
+          <w:sz w:val="26"/>
+          <w:szCs w:val="26"/>
+        </w:rPr>
+        <w:t>1</w:t>
+      </w:r>
+      <w:r>
+        <w:rPr>
+          <w:b/>
+          <w:i/>
+          <w:iCs/>
+          <w:sz w:val="26"/>
+          <w:szCs w:val="26"/>
+        </w:rPr>
+        <w:t xml:space="preserve"> </w:t>
+      </w:r>
+      <w:r>
+        <w:rPr>
+          <w:b/>
+          <w:i/>
+          <w:iCs/>
+          <w:sz w:val="26"/>
+          <w:szCs w:val="26"/>
+        </w:rPr>
+        <w:t>–</w:t>
+      </w:r>
+      <w:r>
+        <w:rPr>
+          <w:b/>
+          <w:i/>
+          <w:iCs/>
+          <w:sz w:val="26"/>
+          <w:szCs w:val="26"/>
+        </w:rPr>
+        <w:t xml:space="preserve"> Current</w:t>
+      </w:r>
+    </w:p>
+    <w:p>
+      <w:pPr>
+        <w:rPr>
+          <w:rFonts w:cs="Times New Roman"/>
+          <w:i/>
+          <w:sz w:val="20"/>
+          <w:szCs w:val="22"/>
+          <w:lang w:bidi="he-IL"/>
+        </w:rPr>
+      </w:pPr>
+      <w:r>
+        <w:rPr>
+          <w:rFonts w:cs="Times New Roman"/>
+          <w:i/>
+          <w:sz w:val="20"/>
+          <w:szCs w:val="22"/>
+          <w:lang w:bidi="he-IL"/>
+        </w:rPr>
+        <w:t xml:space="preserve">Live Demos: </w:t>
+      </w:r>
+      <w:hyperlink r:id="rId13" w:history="1">
+        <w:r>
+          <w:rPr>
+            <w:rStyle w:val="Hyperlink"/>
+            <w:rFonts w:cs="Times New Roman"/>
+            <w:b/>
+            <w:i/>
+            <w:color w:val="31849B" w:themeColor="accent5" w:themeShade="BF"/>
+            <w:sz w:val="20"/>
+            <w:szCs w:val="22"/>
+            <w:lang w:bidi="he-IL"/>
+          </w:rPr>
+          <w:t>Vidit Editor</w:t>
+        </w:r>
+      </w:hyperlink>
+      <w:r>
+        <w:rPr>
+          <w:rFonts w:cs="Times New Roman"/>
+          <w:i/>
+          <w:sz w:val="20"/>
+          <w:szCs w:val="22"/>
+          <w:lang w:bidi="he-IL"/>
+        </w:rPr>
+        <w:t xml:space="preserve">, </w:t>
+      </w:r>
+      <w:hyperlink r:id="rId14" w:history="1">
+        <w:r>
+          <w:rPr>
+            <w:rStyle w:val="Hyperlink"/>
+            <w:rFonts w:cs="Times New Roman"/>
+            <w:b/>
+            <w:i/>
+            <w:color w:val="31849B" w:themeColor="accent5" w:themeShade="BF"/>
+            <w:sz w:val="20"/>
+            <w:szCs w:val="22"/>
+            <w:lang w:bidi="he-IL"/>
+          </w:rPr>
+          <w:t>Vidit Cubes Technology</w:t>
+        </w:r>
+      </w:hyperlink>
+      <w:r>
+        <w:rPr>
+          <w:rStyle w:val="Hyperlink"/>
+          <w:b/>
+          <w:i/>
+          <w:color w:val="31849B" w:themeColor="accent5" w:themeShade="BF"/>
+          <w:sz w:val="20"/>
+          <w:szCs w:val="22"/>
+          <w:u w:val="none"/>
+        </w:rPr>
+        <w:t xml:space="preserve"> </w:t>
+      </w:r>
+      <w:r>
+        <w:rPr>
+          <w:rFonts w:cs="Times New Roman"/>
+          <w:i/>
+          <w:sz w:val="20"/>
+          <w:szCs w:val="22"/>
+          <w:lang w:bidi="he-IL"/>
+        </w:rPr>
+        <w:t xml:space="preserve">or on </w:t>
+      </w:r>
+      <w:hyperlink r:id="rId15" w:history="1">
+        <w:r>
+          <w:rPr>
+            <w:rStyle w:val="Hyperlink"/>
+            <w:rFonts w:cs="Times New Roman"/>
+            <w:b/>
+            <w:i/>
+            <w:color w:val="31849B" w:themeColor="accent5" w:themeShade="BF"/>
+            <w:sz w:val="20"/>
+            <w:szCs w:val="22"/>
+            <w:lang w:bidi="he-IL"/>
+          </w:rPr>
+          <w:t>Gariany.com</w:t>
+        </w:r>
+      </w:hyperlink>
+      <w:r>
+        <w:rPr>
+          <w:rFonts w:cs="Times New Roman"/>
+          <w:b/>
+          <w:i/>
+          <w:sz w:val="20"/>
+          <w:szCs w:val="22"/>
+          <w:lang w:bidi="he-IL"/>
+        </w:rPr>
+        <w:t xml:space="preserve"> </w:t>
+      </w:r>
+      <w:r>
+        <w:rPr>
+          <w:rFonts w:cs="Times New Roman"/>
+          <w:i/>
+          <w:sz w:val="20"/>
+          <w:szCs w:val="22"/>
+          <w:lang w:bidi="he-IL"/>
+        </w:rPr>
+        <w:t>(</w:t>
+      </w:r>
+      <w:r>
+        <w:rPr>
+          <w:rFonts w:cs="Times New Roman"/>
+          <w:i/>
+          <w:sz w:val="20"/>
+          <w:szCs w:val="22"/>
+          <w:lang w:bidi="he-IL"/>
+        </w:rPr>
+        <w:t>under tech section</w:t>
+      </w:r>
+      <w:r>
+        <w:rPr>
+          <w:rFonts w:cs="Times New Roman"/>
+          <w:i/>
+          <w:sz w:val="20"/>
+          <w:szCs w:val="22"/>
+          <w:lang w:bidi="he-IL"/>
+        </w:rPr>
+        <w:t>)</w:t>
+      </w:r>
+    </w:p>
+    <w:p>
+      <w:pPr>
+        <w:rPr>
+          <w:rFonts w:cs="Times New Roman"/>
+          <w:sz w:val="22"/>
+          <w:lang w:bidi="he-IL"/>
+        </w:rPr>
+      </w:pPr>
+    </w:p>
+    <w:p>
+      <w:pPr>
+        <w:rPr>
+          <w:rFonts w:cs="Times New Roman"/>
+          <w:sz w:val="22"/>
+          <w:lang w:bidi="he-IL"/>
+        </w:rPr>
+      </w:pPr>
+      <w:r>
+        <w:rPr>
+          <w:rFonts w:cs="Times New Roman"/>
+          <w:sz w:val="22"/>
+          <w:lang w:bidi="he-IL"/>
+        </w:rPr>
+        <w:t>Vidit is a platform for</w:t>
+      </w:r>
+      <w:r>
+        <w:rPr>
+          <w:rFonts w:cs="Times New Roman"/>
+          <w:sz w:val="22"/>
+          <w:lang w:bidi="he-IL"/>
+        </w:rPr>
+        <w:t xml:space="preserve"> the</w:t>
+      </w:r>
+      <w:r>
+        <w:rPr>
+          <w:rFonts w:cs="Times New Roman"/>
+          <w:sz w:val="22"/>
+          <w:lang w:bidi="he-IL"/>
+        </w:rPr>
+        <w:t xml:space="preserve"> recreation of events</w:t>
+      </w:r>
+      <w:r>
+        <w:rPr>
+          <w:rFonts w:cs="Times New Roman"/>
+          <w:sz w:val="22"/>
+          <w:lang w:bidi="he-IL"/>
+        </w:rPr>
+        <w:t>,</w:t>
+      </w:r>
+      <w:r>
+        <w:rPr>
+          <w:rFonts w:cs="Times New Roman"/>
+          <w:sz w:val="22"/>
+          <w:lang w:bidi="he-IL"/>
+        </w:rPr>
+        <w:t xml:space="preserve"> using </w:t>
+      </w:r>
+      <w:r>
+        <w:rPr>
+          <w:rFonts w:cs="Times New Roman"/>
+          <w:sz w:val="22"/>
+          <w:lang w:bidi="he-IL"/>
+        </w:rPr>
+        <w:t xml:space="preserve">simple user-generated videos and the power of </w:t>
+      </w:r>
+      <w:r>
+        <w:rPr>
+          <w:rFonts w:cs="Times New Roman"/>
+          <w:sz w:val="22"/>
+          <w:lang w:bidi="he-IL"/>
+        </w:rPr>
+        <w:t>crowdsourced</w:t>
+      </w:r>
+      <w:r>
+        <w:rPr>
+          <w:rFonts w:cs="Times New Roman"/>
+          <w:sz w:val="22"/>
+          <w:lang w:bidi="he-IL"/>
+        </w:rPr>
+        <w:t xml:space="preserve"> content.</w:t>
+      </w:r>
+      <w:r>
+        <w:rPr>
+          <w:rFonts w:cs="Times New Roman"/>
+          <w:sz w:val="22"/>
+          <w:lang w:bidi="he-IL"/>
+        </w:rPr>
+        <w:t xml:space="preserve"> </w:t>
+      </w:r>
+      <w:r>
+        <w:rPr>
+          <w:rFonts w:cs="Times New Roman"/>
+          <w:sz w:val="22"/>
+          <w:lang w:bidi="he-IL"/>
+        </w:rPr>
+        <w:t>Among</w:t>
+      </w:r>
+      <w:r>
+        <w:rPr>
+          <w:rFonts w:cs="Times New Roman"/>
+          <w:sz w:val="22"/>
+          <w:lang w:bidi="he-IL"/>
+        </w:rPr>
+        <w:t xml:space="preserve"> the b</w:t>
+      </w:r>
+      <w:r>
+        <w:rPr>
+          <w:rFonts w:cs="Times New Roman"/>
+          <w:sz w:val="22"/>
+          <w:lang w:bidi="he-IL"/>
+        </w:rPr>
+        <w:t>asic features we offered</w:t>
+      </w:r>
+      <w:r>
+        <w:rPr>
+          <w:rFonts w:cs="Times New Roman"/>
+          <w:sz w:val="22"/>
+          <w:lang w:bidi="he-IL"/>
+        </w:rPr>
+        <w:t xml:space="preserve"> </w:t>
+      </w:r>
+      <w:r>
+        <w:rPr>
+          <w:rFonts w:cs="Times New Roman"/>
+          <w:sz w:val="22"/>
+          <w:lang w:bidi="he-IL"/>
+        </w:rPr>
+        <w:t>were</w:t>
+      </w:r>
+      <w:r>
+        <w:rPr>
+          <w:rFonts w:cs="Times New Roman"/>
+          <w:sz w:val="22"/>
+          <w:lang w:bidi="he-IL"/>
+        </w:rPr>
+        <w:t xml:space="preserve"> </w:t>
+      </w:r>
+      <w:r>
+        <w:rPr>
+          <w:rFonts w:cs="Times New Roman"/>
+          <w:sz w:val="22"/>
+          <w:lang w:bidi="he-IL"/>
+        </w:rPr>
+        <w:t>audio-based</w:t>
+      </w:r>
+      <w:r>
+        <w:rPr>
+          <w:rFonts w:cs="Times New Roman"/>
+          <w:sz w:val="22"/>
+          <w:lang w:bidi="he-IL"/>
+        </w:rPr>
+        <w:t xml:space="preserve"> video synchronization, multi angle</w:t>
+      </w:r>
+      <w:r>
+        <w:rPr>
+          <w:rFonts w:cs="Times New Roman"/>
+          <w:sz w:val="22"/>
+          <w:lang w:bidi="he-IL"/>
+        </w:rPr>
+        <w:t xml:space="preserve"> </w:t>
+      </w:r>
+      <w:r>
+        <w:rPr>
+          <w:rFonts w:cs="Times New Roman"/>
+          <w:sz w:val="22"/>
+          <w:lang w:bidi="he-IL"/>
+        </w:rPr>
+        <w:t>video player</w:t>
+      </w:r>
+      <w:r>
+        <w:rPr>
+          <w:rFonts w:cs="Times New Roman"/>
+          <w:sz w:val="22"/>
+          <w:lang w:bidi="he-IL"/>
+        </w:rPr>
+        <w:t xml:space="preserve">, smooth cuts and smart automatic </w:t>
+      </w:r>
+      <w:r>
+        <w:rPr>
+          <w:rFonts w:cs="Times New Roman"/>
+          <w:sz w:val="22"/>
+          <w:lang w:bidi="he-IL"/>
+        </w:rPr>
+        <w:t xml:space="preserve">audio/video </w:t>
+      </w:r>
+      <w:r>
+        <w:rPr>
+          <w:rFonts w:cs="Times New Roman"/>
+          <w:sz w:val="22"/>
+          <w:lang w:bidi="he-IL"/>
+        </w:rPr>
+        <w:t>directing</w:t>
+      </w:r>
+      <w:r>
+        <w:rPr>
+          <w:rFonts w:cs="Times New Roman"/>
+          <w:sz w:val="22"/>
+          <w:lang w:bidi="he-IL"/>
+        </w:rPr>
+        <w:t>.</w:t>
+      </w:r>
+    </w:p>
+    <w:p>
+      <w:pPr>
+        <w:rPr>
+          <w:rFonts w:cs="Times New Roman"/>
+          <w:sz w:val="10"/>
+          <w:szCs w:val="10"/>
+          <w:lang w:bidi="he-IL"/>
+        </w:rPr>
+      </w:pPr>
+    </w:p>
+    <w:p>
+      <w:pPr>
+        <w:rPr>
+          <w:rFonts w:cs="Times New Roman"/>
+          <w:sz w:val="22"/>
+          <w:lang w:bidi="he-IL"/>
+        </w:rPr>
+      </w:pPr>
+      <w:r>
+        <w:rPr>
+          <w:rFonts w:cs="Times New Roman"/>
+          <w:sz w:val="22"/>
+          <w:lang w:bidi="he-IL"/>
+        </w:rPr>
+        <w:t>Led</w:t>
+      </w:r>
+      <w:r>
+        <w:rPr>
+          <w:rFonts w:cs="Times New Roman"/>
+          <w:sz w:val="22"/>
+          <w:lang w:bidi="he-IL"/>
+        </w:rPr>
+        <w:t xml:space="preserve"> </w:t>
+      </w:r>
+      <w:r>
+        <w:rPr>
+          <w:rFonts w:cs="Times New Roman"/>
+          <w:sz w:val="22"/>
+          <w:lang w:bidi="he-IL"/>
+        </w:rPr>
+        <w:t>operations</w:t>
+      </w:r>
+      <w:r>
+        <w:rPr>
+          <w:rFonts w:cs="Times New Roman"/>
+          <w:sz w:val="22"/>
+          <w:lang w:bidi="he-IL"/>
+        </w:rPr>
+        <w:t xml:space="preserve">, </w:t>
+      </w:r>
+      <w:r>
+        <w:rPr>
+          <w:rFonts w:cs="Times New Roman"/>
+          <w:sz w:val="22"/>
+          <w:lang w:bidi="he-IL"/>
+        </w:rPr>
+        <w:t>fund raising</w:t>
+      </w:r>
+      <w:r>
+        <w:rPr>
+          <w:rFonts w:cs="Times New Roman"/>
+          <w:sz w:val="22"/>
+          <w:lang w:bidi="he-IL"/>
+        </w:rPr>
+        <w:t xml:space="preserve"> and </w:t>
+      </w:r>
+      <w:r>
+        <w:rPr>
+          <w:rFonts w:cs="Times New Roman"/>
+          <w:sz w:val="22"/>
+          <w:lang w:bidi="he-IL"/>
+        </w:rPr>
+        <w:t>product development</w:t>
+      </w:r>
+      <w:r>
+        <w:rPr>
+          <w:rFonts w:cs="Times New Roman"/>
+          <w:sz w:val="22"/>
+          <w:lang w:bidi="he-IL"/>
+        </w:rPr>
+        <w:t xml:space="preserve">. </w:t>
+      </w:r>
+      <w:r>
+        <w:rPr>
+          <w:rFonts w:cs="Times New Roman"/>
+          <w:sz w:val="22"/>
+          <w:lang w:bidi="he-IL"/>
+        </w:rPr>
+        <w:t>In addition</w:t>
+      </w:r>
+      <w:r>
+        <w:rPr>
+          <w:rFonts w:cs="Times New Roman"/>
+          <w:sz w:val="22"/>
+          <w:lang w:bidi="he-IL"/>
+        </w:rPr>
+        <w:t>,</w:t>
+      </w:r>
+      <w:r>
+        <w:rPr>
+          <w:rFonts w:cs="Times New Roman"/>
+          <w:sz w:val="22"/>
+          <w:lang w:bidi="he-IL"/>
+        </w:rPr>
+        <w:t xml:space="preserve"> </w:t>
+      </w:r>
+      <w:r>
+        <w:rPr>
+          <w:rFonts w:cs="Times New Roman"/>
+          <w:sz w:val="22"/>
+          <w:lang w:bidi="he-IL"/>
+        </w:rPr>
+        <w:t xml:space="preserve">I developed the video editor, backend </w:t>
+      </w:r>
+      <w:r>
+        <w:rPr>
+          <w:rFonts w:cs="Times New Roman"/>
+          <w:sz w:val="22"/>
+          <w:lang w:bidi="he-IL"/>
+        </w:rPr>
+        <w:t>platform and iOS mobile application.</w:t>
+      </w:r>
+    </w:p>
+    <w:p>
+      <w:pPr>
+        <w:rPr>
+          <w:rFonts w:cs="Times New Roman"/>
+          <w:sz w:val="10"/>
+          <w:lang w:bidi="he-IL"/>
+        </w:rPr>
+      </w:pPr>
+    </w:p>
+    <w:p>
+      <w:pPr>
+        <w:rPr>
+          <w:rFonts w:cs="Times New Roman"/>
+          <w:sz w:val="22"/>
+          <w:szCs w:val="22"/>
+          <w:lang w:bidi="he-IL"/>
+        </w:rPr>
+      </w:pPr>
+      <w:r>
+        <w:rPr>
+          <w:rFonts w:cs="Times New Roman"/>
+          <w:sz w:val="22"/>
+          <w:szCs w:val="22"/>
+          <w:lang w:bidi="he-IL"/>
+        </w:rPr>
+        <w:t xml:space="preserve">In 2012, </w:t>
+      </w:r>
+      <w:r>
+        <w:rPr>
+          <w:rFonts w:cs="Times New Roman"/>
+          <w:sz w:val="22"/>
+          <w:szCs w:val="22"/>
+          <w:lang w:bidi="he-IL"/>
+        </w:rPr>
+        <w:t xml:space="preserve">Vidit was </w:t>
+      </w:r>
+      <w:r>
+        <w:rPr>
+          <w:rFonts w:cs="Times New Roman"/>
+          <w:sz w:val="22"/>
+          <w:szCs w:val="22"/>
+          <w:lang w:bidi="he-IL"/>
+        </w:rPr>
+        <w:t>chosen out of 200 companies</w:t>
+      </w:r>
+      <w:r>
+        <w:rPr>
+          <w:rFonts w:cs="Times New Roman"/>
+          <w:sz w:val="22"/>
+          <w:szCs w:val="22"/>
+          <w:lang w:bidi="he-IL"/>
+        </w:rPr>
+        <w:t xml:space="preserve"> to take </w:t>
+      </w:r>
+      <w:r>
+        <w:rPr>
+          <w:rFonts w:cs="Times New Roman"/>
+          <w:sz w:val="22"/>
+          <w:szCs w:val="22"/>
+          <w:lang w:bidi="he-IL"/>
+        </w:rPr>
+        <w:t xml:space="preserve">part </w:t>
+      </w:r>
+      <w:r>
+        <w:rPr>
+          <w:rFonts w:cs="Times New Roman"/>
+          <w:sz w:val="22"/>
+          <w:szCs w:val="22"/>
+          <w:lang w:bidi="he-IL"/>
+        </w:rPr>
+        <w:t>in the first batch of the</w:t>
+      </w:r>
+      <w:r>
+        <w:rPr>
+          <w:rFonts w:cs="Times New Roman"/>
+          <w:sz w:val="22"/>
+          <w:szCs w:val="22"/>
+          <w:lang w:bidi="he-IL"/>
+        </w:rPr>
+        <w:t xml:space="preserve"> highly selective</w:t>
+      </w:r>
+      <w:r>
+        <w:rPr>
+          <w:rFonts w:cs="Times New Roman"/>
+          <w:sz w:val="22"/>
+          <w:szCs w:val="22"/>
+          <w:lang w:bidi="he-IL"/>
+        </w:rPr>
+        <w:t xml:space="preserve"> </w:t>
+      </w:r>
+      <w:r>
+        <w:rPr>
+          <w:rFonts w:cs="Times New Roman"/>
+          <w:sz w:val="22"/>
+          <w:szCs w:val="22"/>
+          <w:lang w:bidi="he-IL"/>
+        </w:rPr>
+        <w:t xml:space="preserve">Microsoft </w:t>
+      </w:r>
+      <w:r>
+        <w:rPr>
+          <w:rFonts w:cs="Times New Roman"/>
+          <w:sz w:val="22"/>
+          <w:szCs w:val="22"/>
+          <w:lang w:bidi="he-IL"/>
+        </w:rPr>
+        <w:t xml:space="preserve">Ventures </w:t>
+      </w:r>
+      <w:r>
+        <w:rPr>
+          <w:rFonts w:cs="Times New Roman"/>
+          <w:sz w:val="22"/>
+          <w:szCs w:val="22"/>
+          <w:lang w:bidi="he-IL"/>
+        </w:rPr>
+        <w:t>Accelerator</w:t>
+      </w:r>
+      <w:r>
+        <w:rPr>
+          <w:rFonts w:cs="Times New Roman"/>
+          <w:sz w:val="22"/>
+          <w:szCs w:val="22"/>
+          <w:lang w:bidi="he-IL"/>
+        </w:rPr>
+        <w:t xml:space="preserve"> </w:t>
+      </w:r>
+      <w:r>
+        <w:rPr>
+          <w:rFonts w:cs="Times New Roman"/>
+          <w:sz w:val="22"/>
+          <w:szCs w:val="22"/>
+          <w:lang w:bidi="he-IL"/>
+        </w:rPr>
+        <w:t>program.</w:t>
+      </w:r>
+      <w:r>
+        <w:rPr>
+          <w:rFonts w:cs="Times New Roman"/>
+          <w:sz w:val="22"/>
+          <w:szCs w:val="22"/>
+          <w:lang w:bidi="he-IL"/>
+        </w:rPr>
+        <w:t xml:space="preserve"> </w:t>
+      </w:r>
+      <w:r>
+        <w:rPr>
+          <w:rFonts w:cs="Times New Roman"/>
+          <w:sz w:val="22"/>
+          <w:szCs w:val="22"/>
+          <w:lang w:bidi="he-IL"/>
+        </w:rPr>
+        <w:t xml:space="preserve">Vidit was also </w:t>
+      </w:r>
+      <w:r>
+        <w:rPr>
+          <w:rFonts w:cs="Times New Roman"/>
+          <w:sz w:val="22"/>
+          <w:szCs w:val="22"/>
+          <w:lang w:bidi="he-IL"/>
+        </w:rPr>
+        <w:t xml:space="preserve">chosen to take part in other programs such as </w:t>
+      </w:r>
+      <w:r>
+        <w:rPr>
+          <w:rFonts w:cs="Times New Roman"/>
+          <w:sz w:val="22"/>
+          <w:szCs w:val="22"/>
+          <w:lang w:bidi="he-IL"/>
+        </w:rPr>
+        <w:t>The Junction</w:t>
+      </w:r>
+      <w:r>
+        <w:rPr>
+          <w:rFonts w:cs="Times New Roman"/>
+          <w:color w:val="31849B" w:themeColor="accent5" w:themeShade="BF"/>
+          <w:sz w:val="22"/>
+          <w:szCs w:val="22"/>
+          <w:lang w:bidi="he-IL"/>
+        </w:rPr>
+        <w:t xml:space="preserve"> </w:t>
+      </w:r>
+      <w:r>
+        <w:rPr>
+          <w:rFonts w:cs="Times New Roman"/>
+          <w:sz w:val="22"/>
+          <w:szCs w:val="22"/>
+          <w:lang w:bidi="he-IL"/>
+        </w:rPr>
+        <w:t xml:space="preserve">and </w:t>
+      </w:r>
+      <w:r>
+        <w:rPr>
+          <w:rFonts w:cs="Times New Roman"/>
+          <w:sz w:val="22"/>
+          <w:szCs w:val="22"/>
+          <w:lang w:bidi="he-IL"/>
+        </w:rPr>
+        <w:t xml:space="preserve">Young &amp; Rubicam Spark Plug </w:t>
+      </w:r>
+      <w:r>
+        <w:rPr>
+          <w:rFonts w:cs="Times New Roman"/>
+          <w:sz w:val="22"/>
+          <w:szCs w:val="22"/>
+          <w:lang w:bidi="he-IL"/>
+        </w:rPr>
+        <w:t>program.</w:t>
+      </w:r>
+      <w:r>
+        <w:rPr>
+          <w:rFonts w:cs="Times New Roman"/>
+          <w:sz w:val="22"/>
+          <w:szCs w:val="22"/>
+          <w:lang w:bidi="he-IL"/>
+        </w:rPr>
+        <w:t xml:space="preserve"> </w:t>
+      </w:r>
+      <w:r>
+        <w:rPr>
+          <w:rFonts w:cs="Times New Roman"/>
+          <w:sz w:val="22"/>
+          <w:szCs w:val="22"/>
+          <w:lang w:bidi="he-IL"/>
+        </w:rPr>
+        <w:t>After being f</w:t>
+      </w:r>
+      <w:r>
+        <w:rPr>
+          <w:rFonts w:cs="Times New Roman"/>
+          <w:sz w:val="22"/>
+          <w:szCs w:val="22"/>
+          <w:lang w:bidi="he-IL"/>
+        </w:rPr>
+        <w:t xml:space="preserve">eatured </w:t>
+      </w:r>
+      <w:r>
+        <w:rPr>
+          <w:rFonts w:cs="Times New Roman"/>
+          <w:sz w:val="22"/>
+          <w:szCs w:val="22"/>
+          <w:lang w:bidi="he-IL"/>
+        </w:rPr>
+        <w:t xml:space="preserve">in </w:t>
+      </w:r>
+      <w:proofErr w:type="spellStart"/>
+      <w:r>
+        <w:rPr>
+          <w:rFonts w:cs="Times New Roman"/>
+          <w:sz w:val="22"/>
+          <w:szCs w:val="22"/>
+          <w:lang w:bidi="he-IL"/>
+        </w:rPr>
+        <w:t>TechCrunch</w:t>
+      </w:r>
+      <w:proofErr w:type="spellEnd"/>
+      <w:r>
+        <w:rPr>
+          <w:rFonts w:cs="Times New Roman"/>
+          <w:sz w:val="22"/>
+          <w:szCs w:val="22"/>
+          <w:lang w:bidi="he-IL"/>
+        </w:rPr>
+        <w:t xml:space="preserve">, </w:t>
+      </w:r>
+      <w:proofErr w:type="spellStart"/>
+      <w:r>
+        <w:rPr>
+          <w:rFonts w:cs="Times New Roman"/>
+          <w:sz w:val="22"/>
+          <w:szCs w:val="22"/>
+          <w:lang w:bidi="he-IL"/>
+        </w:rPr>
+        <w:t>TheNextWeb</w:t>
+      </w:r>
+      <w:proofErr w:type="spellEnd"/>
+      <w:r>
+        <w:rPr>
+          <w:rFonts w:cs="Times New Roman"/>
+          <w:color w:val="31849B" w:themeColor="accent5" w:themeShade="BF"/>
+          <w:sz w:val="22"/>
+          <w:szCs w:val="22"/>
+          <w:lang w:bidi="he-IL"/>
+        </w:rPr>
+        <w:t xml:space="preserve"> </w:t>
+      </w:r>
+      <w:r>
+        <w:rPr>
+          <w:rFonts w:cs="Times New Roman"/>
+          <w:sz w:val="22"/>
+          <w:szCs w:val="22"/>
+          <w:lang w:bidi="he-IL"/>
+        </w:rPr>
+        <w:t>Vidit</w:t>
+      </w:r>
+      <w:r>
+        <w:rPr>
+          <w:rFonts w:cs="Times New Roman"/>
+          <w:sz w:val="22"/>
+          <w:szCs w:val="22"/>
+          <w:lang w:bidi="he-IL"/>
+        </w:rPr>
+        <w:t xml:space="preserve"> </w:t>
+      </w:r>
+      <w:r>
+        <w:rPr>
+          <w:rFonts w:cs="Times New Roman"/>
+          <w:sz w:val="22"/>
+          <w:szCs w:val="22"/>
+          <w:lang w:bidi="he-IL"/>
+        </w:rPr>
+        <w:t>collaborate</w:t>
+      </w:r>
+      <w:r>
+        <w:rPr>
+          <w:rFonts w:cs="Times New Roman"/>
+          <w:sz w:val="22"/>
+          <w:szCs w:val="22"/>
+          <w:lang w:bidi="he-IL"/>
+        </w:rPr>
+        <w:t>d</w:t>
+      </w:r>
+      <w:r>
+        <w:rPr>
+          <w:rFonts w:cs="Times New Roman"/>
+          <w:sz w:val="22"/>
+          <w:szCs w:val="22"/>
+          <w:lang w:bidi="he-IL"/>
+        </w:rPr>
+        <w:t xml:space="preserve"> with </w:t>
+      </w:r>
+      <w:r>
+        <w:rPr>
+          <w:rFonts w:cs="Times New Roman"/>
+          <w:sz w:val="22"/>
+          <w:szCs w:val="22"/>
+          <w:lang w:bidi="he-IL"/>
+        </w:rPr>
+        <w:t>artists around the world</w:t>
+      </w:r>
+      <w:r>
+        <w:rPr>
+          <w:rFonts w:cs="Times New Roman"/>
+          <w:sz w:val="22"/>
+          <w:szCs w:val="22"/>
+          <w:lang w:bidi="he-IL"/>
+        </w:rPr>
+        <w:t xml:space="preserve"> in </w:t>
+      </w:r>
+      <w:r>
+        <w:rPr>
+          <w:rFonts w:cs="Times New Roman"/>
+          <w:sz w:val="22"/>
+          <w:szCs w:val="22"/>
+          <w:lang w:bidi="he-IL"/>
+        </w:rPr>
+        <w:t>groundbreaking</w:t>
+      </w:r>
+      <w:r>
+        <w:rPr>
+          <w:rFonts w:cs="Times New Roman"/>
+          <w:sz w:val="22"/>
+          <w:szCs w:val="22"/>
+          <w:lang w:bidi="he-IL"/>
+        </w:rPr>
+        <w:t xml:space="preserve"> projects.</w:t>
+      </w:r>
+    </w:p>
+    <w:p>
+      <w:pPr>
+        <w:pStyle w:val="Heading1"/>
+        <w:spacing w:before="240" w:after="120"/>
+        <w:rPr>
+          <w:lang w:bidi="he-IL"/>
+        </w:rPr>
+      </w:pPr>
+      <w:r>
+        <w:rPr>
+          <w:lang w:bidi="he-IL"/>
+        </w:rPr>
+        <w:t>Development Services</w:t>
+      </w:r>
+      <w:r>
+        <w:rPr>
+          <w:lang w:bidi="he-IL"/>
+        </w:rPr>
+        <w:t xml:space="preserve"> &amp; Partnerships </w:t>
+      </w:r>
+      <w:r>
+        <w:rPr>
+          <w:lang w:bidi="he-IL"/>
+        </w:rPr>
+        <w:t>Under Vidit</w:t>
+      </w:r>
+    </w:p>
+    <w:tbl>
+      <w:tblPr>
+        <w:tblStyle w:val="TableGrid"/>
+        <w:tblW w:w="0" w:type="auto"/>
+        <w:tblBorders>
+          <w:top w:val="none" w:sz="0" w:space="0" w:color="auto"/>
+          <w:left w:val="none" w:sz="0" w:space="0" w:color="auto"/>
+          <w:bottom w:val="none" w:sz="0" w:space="0" w:color="auto"/>
+          <w:right w:val="none" w:sz="0" w:space="0" w:color="auto"/>
+          <w:insideH w:val="none" w:sz="0" w:space="0" w:color="auto"/>
+          <w:insideV w:val="none" w:sz="0" w:space="0" w:color="auto"/>
+        </w:tblBorders>
+        <w:tblLook w:val="04A0" w:firstRow="1" w:lastRow="0" w:firstColumn="1" w:lastColumn="0" w:noHBand="0" w:noVBand="1"/>
+      </w:tblPr>
+      <w:tblGrid>
+        <w:gridCol w:w="8028"/>
+        <w:gridCol w:w="2819"/>
+      </w:tblGrid>
+      <w:tr>
+        <w:tc>
+          <w:tcPr>
+            <w:tcW w:w="8028" w:type="dxa"/>
+          </w:tcPr>
+          <w:p>
+            <w:pPr>
+              <w:pStyle w:val="ListParagraph"/>
+              <w:numPr>
+                <w:ilvl w:val="0"/>
+                <w:numId w:val="15"/>
+              </w:numPr>
+              <w:rPr>
+                <w:b/>
+                <w:sz w:val="22"/>
+                <w:szCs w:val="22"/>
+                <w:lang w:bidi="he-IL"/>
+              </w:rPr>
+            </w:pPr>
+            <w:r>
+              <w:rPr>
+                <w:b/>
+                <w:sz w:val="22"/>
+                <w:szCs w:val="22"/>
+                <w:lang w:bidi="he-IL"/>
+              </w:rPr>
+              <w:t xml:space="preserve">Full-stack </w:t>
+            </w:r>
+            <w:r>
+              <w:rPr>
+                <w:b/>
+                <w:sz w:val="22"/>
+                <w:szCs w:val="22"/>
+                <w:lang w:bidi="he-IL"/>
+              </w:rPr>
+              <w:t xml:space="preserve">Development Services </w:t>
+            </w:r>
+            <w:r>
+              <w:rPr>
+                <w:b/>
+                <w:sz w:val="22"/>
+                <w:szCs w:val="22"/>
+                <w:lang w:bidi="he-IL"/>
+              </w:rPr>
+              <w:t xml:space="preserve">for </w:t>
+            </w:r>
+            <w:hyperlink r:id="rId16" w:history="1">
+              <w:r>
+                <w:rPr>
+                  <w:rStyle w:val="Hyperlink"/>
+                  <w:b/>
+                  <w:color w:val="31849B" w:themeColor="accent5" w:themeShade="BF"/>
+                  <w:sz w:val="22"/>
+                  <w:szCs w:val="22"/>
+                </w:rPr>
+                <w:t>HoneyBook.com</w:t>
+              </w:r>
+            </w:hyperlink>
+          </w:p>
+        </w:tc>
+        <w:tc>
+          <w:tcPr>
+            <w:tcW w:w="2819" w:type="dxa"/>
+          </w:tcPr>
+          <w:p>
+            <w:pPr>
+              <w:rPr>
+                <w:sz w:val="22"/>
+                <w:szCs w:val="22"/>
+                <w:lang w:bidi="he-IL"/>
+              </w:rPr>
+            </w:pPr>
+            <w:r>
+              <w:rPr>
+                <w:sz w:val="22"/>
+                <w:szCs w:val="22"/>
+                <w:lang w:bidi="he-IL"/>
+              </w:rPr>
+              <w:t>November 2013 - Current</w:t>
+            </w:r>
+          </w:p>
+        </w:tc>
+      </w:tr>
+      <w:tr>
+        <w:tc>
+          <w:tcPr>
+            <w:tcW w:w="8028" w:type="dxa"/>
+          </w:tcPr>
+          <w:p>
+            <w:pPr>
+              <w:pStyle w:val="ListParagraph"/>
+              <w:spacing w:after="120"/>
+              <w:ind w:left="763"/>
+              <w:rPr>
+                <w:i/>
+                <w:sz w:val="18"/>
+                <w:szCs w:val="18"/>
+                <w:lang w:bidi="he-IL"/>
+              </w:rPr>
+            </w:pPr>
+            <w:r>
+              <w:rPr>
+                <w:i/>
+                <w:sz w:val="18"/>
+                <w:szCs w:val="18"/>
+                <w:lang w:bidi="he-IL"/>
+              </w:rPr>
+              <w:t xml:space="preserve">Front to Back development services. Ruby On Rails, </w:t>
+            </w:r>
+            <w:proofErr w:type="spellStart"/>
+            <w:r>
+              <w:rPr>
+                <w:i/>
+                <w:sz w:val="18"/>
+                <w:szCs w:val="18"/>
+                <w:lang w:bidi="he-IL"/>
+              </w:rPr>
+              <w:t>BackboneJS</w:t>
+            </w:r>
+            <w:proofErr w:type="spellEnd"/>
+            <w:r>
+              <w:rPr>
+                <w:i/>
+                <w:sz w:val="18"/>
+                <w:szCs w:val="18"/>
+                <w:lang w:bidi="he-IL"/>
+              </w:rPr>
+              <w:t xml:space="preserve"> + </w:t>
+            </w:r>
+            <w:proofErr w:type="spellStart"/>
+            <w:r>
+              <w:rPr>
+                <w:i/>
+                <w:sz w:val="18"/>
+                <w:szCs w:val="18"/>
+                <w:lang w:bidi="he-IL"/>
+              </w:rPr>
+              <w:t>MarionetteJS</w:t>
+            </w:r>
+            <w:proofErr w:type="spellEnd"/>
+            <w:r>
+              <w:rPr>
+                <w:i/>
+                <w:sz w:val="18"/>
+                <w:szCs w:val="18"/>
+                <w:lang w:bidi="he-IL"/>
+              </w:rPr>
+              <w:t xml:space="preserve">, </w:t>
+            </w:r>
+            <w:r>
+              <w:rPr>
+                <w:i/>
+                <w:sz w:val="18"/>
+                <w:szCs w:val="18"/>
+                <w:lang w:bidi="he-IL"/>
+              </w:rPr>
+              <w:t xml:space="preserve">Foundation 5, </w:t>
+            </w:r>
+            <w:proofErr w:type="spellStart"/>
+            <w:r>
+              <w:rPr>
+                <w:i/>
+                <w:sz w:val="18"/>
+                <w:szCs w:val="18"/>
+                <w:lang w:bidi="he-IL"/>
+              </w:rPr>
+              <w:t>MongoDB</w:t>
+            </w:r>
+            <w:proofErr w:type="spellEnd"/>
+            <w:r>
+              <w:rPr>
+                <w:i/>
+                <w:sz w:val="18"/>
+                <w:szCs w:val="18"/>
+                <w:lang w:bidi="he-IL"/>
+              </w:rPr>
+              <w:t>, AWS</w:t>
+            </w:r>
+            <w:r>
+              <w:rPr>
+                <w:rFonts w:cs="Times New Roman"/>
+                <w:i/>
+                <w:sz w:val="18"/>
+                <w:szCs w:val="20"/>
+                <w:lang w:bidi="he-IL"/>
+              </w:rPr>
+              <w:t>, as an integral part of the R&amp;D team.</w:t>
+            </w:r>
+          </w:p>
+        </w:tc>
+        <w:tc>
+          <w:tcPr>
+            <w:tcW w:w="2819" w:type="dxa"/>
+          </w:tcPr>
+          <w:p>
+            <w:pPr>
+              <w:rPr>
+                <w:sz w:val="22"/>
+                <w:szCs w:val="22"/>
+                <w:lang w:bidi="he-IL"/>
+              </w:rPr>
+            </w:pPr>
+          </w:p>
+        </w:tc>
+      </w:tr>
+      <w:tr>
+        <w:tc>
+          <w:tcPr>
+            <w:tcW w:w="8028" w:type="dxa"/>
+          </w:tcPr>
+          <w:p>
+            <w:pPr>
+              <w:pStyle w:val="ListParagraph"/>
+              <w:numPr>
+                <w:ilvl w:val="0"/>
+                <w:numId w:val="15"/>
+              </w:numPr>
+              <w:rPr>
+                <w:b/>
+                <w:sz w:val="22"/>
+                <w:szCs w:val="22"/>
+                <w:lang w:bidi="he-IL"/>
+              </w:rPr>
+            </w:pPr>
+            <w:r>
+              <w:rPr>
+                <w:b/>
+                <w:sz w:val="22"/>
+                <w:szCs w:val="22"/>
+                <w:lang w:bidi="he-IL"/>
+              </w:rPr>
+              <w:t xml:space="preserve">Backend </w:t>
+            </w:r>
+            <w:r>
+              <w:rPr>
+                <w:b/>
+                <w:sz w:val="22"/>
+                <w:szCs w:val="22"/>
+                <w:lang w:bidi="he-IL"/>
+              </w:rPr>
+              <w:t>Development Services</w:t>
+            </w:r>
+            <w:r>
+              <w:rPr>
+                <w:b/>
+                <w:sz w:val="22"/>
+                <w:szCs w:val="22"/>
+                <w:lang w:bidi="he-IL"/>
+              </w:rPr>
+              <w:t xml:space="preserve">, </w:t>
+            </w:r>
+            <w:hyperlink r:id="rId17" w:history="1">
+              <w:r>
+                <w:rPr>
+                  <w:rStyle w:val="Hyperlink"/>
+                  <w:b/>
+                  <w:color w:val="31849B" w:themeColor="accent5" w:themeShade="BF"/>
+                  <w:sz w:val="22"/>
+                  <w:szCs w:val="22"/>
+                </w:rPr>
+                <w:t>Stevie TV</w:t>
+              </w:r>
+            </w:hyperlink>
+          </w:p>
+        </w:tc>
+        <w:tc>
+          <w:tcPr>
+            <w:tcW w:w="2819" w:type="dxa"/>
+          </w:tcPr>
+          <w:p>
+            <w:pPr>
+              <w:rPr>
+                <w:sz w:val="22"/>
+                <w:szCs w:val="22"/>
+                <w:lang w:bidi="he-IL"/>
+              </w:rPr>
+            </w:pPr>
+            <w:r>
+              <w:rPr>
+                <w:sz w:val="22"/>
+                <w:szCs w:val="22"/>
+                <w:lang w:bidi="he-IL"/>
+              </w:rPr>
+              <w:t>March 2013 – August 2013</w:t>
+            </w:r>
+          </w:p>
+        </w:tc>
+      </w:tr>
+      <w:tr>
+        <w:tc>
+          <w:tcPr>
+            <w:tcW w:w="8028" w:type="dxa"/>
+          </w:tcPr>
+          <w:p>
+            <w:pPr>
+              <w:pStyle w:val="ListParagraph"/>
+              <w:ind w:left="757"/>
+              <w:rPr>
+                <w:i/>
+                <w:sz w:val="20"/>
+                <w:szCs w:val="20"/>
+                <w:lang w:bidi="he-IL"/>
+              </w:rPr>
+            </w:pPr>
+            <w:r>
+              <w:rPr>
+                <w:rFonts w:cs="Times New Roman"/>
+                <w:i/>
+                <w:sz w:val="18"/>
+                <w:szCs w:val="20"/>
+                <w:lang w:bidi="he-IL"/>
+              </w:rPr>
+              <w:t xml:space="preserve">Redesigning, building and managing all backend related matters of </w:t>
+            </w:r>
+            <w:hyperlink r:id="rId18" w:history="1">
+              <w:r>
+                <w:rPr>
+                  <w:rStyle w:val="Hyperlink"/>
+                  <w:i/>
+                  <w:color w:val="31849B" w:themeColor="accent5" w:themeShade="BF"/>
+                  <w:sz w:val="18"/>
+                  <w:szCs w:val="20"/>
+                </w:rPr>
+                <w:t>stevie.com</w:t>
+              </w:r>
+            </w:hyperlink>
+            <w:r>
+              <w:rPr>
+                <w:rFonts w:cs="Times New Roman"/>
+                <w:i/>
+                <w:sz w:val="18"/>
+                <w:szCs w:val="20"/>
+                <w:lang w:bidi="he-IL"/>
+              </w:rPr>
+              <w:t>, a TV platform for social media content, as an integral part of the R&amp;D team.</w:t>
+            </w:r>
+          </w:p>
+        </w:tc>
+        <w:tc>
+          <w:tcPr>
+            <w:tcW w:w="2819" w:type="dxa"/>
+          </w:tcPr>
+          <w:p>
+            <w:pPr>
+              <w:rPr>
+                <w:sz w:val="22"/>
+                <w:szCs w:val="22"/>
+                <w:lang w:bidi="he-IL"/>
+              </w:rPr>
+            </w:pPr>
+          </w:p>
+        </w:tc>
+      </w:tr>
+    </w:tbl>
+    <w:p>
+      <w:pPr>
+        <w:jc w:val="both"/>
+        <w:rPr>
+          <w:rFonts w:cs="Times New Roman"/>
+          <w:sz w:val="22"/>
+          <w:lang w:bidi="he-IL"/>
+        </w:rPr>
+      </w:pPr>
+    </w:p>
+    <w:p>
+      <w:pPr>
+        <w:spacing w:line="360" w:lineRule="auto"/>
         <w:rPr>
           <w:b/>
           <w:i/>
@@ -412,1280 +1811,8 @@
           <w:sz w:val="28"/>
           <w:szCs w:val="28"/>
         </w:rPr>
-        <w:t>s</w:t>
-      </w:r>
-    </w:p>
-    <w:p>
-      <w:pPr>
-        <w:spacing w:line="276" w:lineRule="auto"/>
-        <w:rPr>
-          <w:b/>
-          <w:i/>
-          <w:sz w:val="26"/>
-          <w:szCs w:val="26"/>
-        </w:rPr>
-      </w:pPr>
-      <w:r>
-        <w:rPr>
-          <w:b/>
-          <w:i/>
-          <w:sz w:val="26"/>
-          <w:szCs w:val="26"/>
-        </w:rPr>
-        <w:t>Co-Founder</w:t>
-      </w:r>
-      <w:r>
-        <w:rPr>
-          <w:b/>
-          <w:i/>
-          <w:sz w:val="26"/>
-          <w:szCs w:val="26"/>
-        </w:rPr>
-        <w:t xml:space="preserve"> &amp; CEO </w:t>
-      </w:r>
-      <w:r>
-        <w:rPr>
-          <w:b/>
-          <w:i/>
-          <w:sz w:val="26"/>
-          <w:szCs w:val="26"/>
-        </w:rPr>
-        <w:t>of Vidit.fm</w:t>
-      </w:r>
-      <w:r>
-        <w:rPr>
-          <w:b/>
-          <w:i/>
-          <w:sz w:val="26"/>
-          <w:szCs w:val="26"/>
-        </w:rPr>
-        <w:t>, Tel Aviv</w:t>
-      </w:r>
-      <w:r>
-        <w:rPr>
-          <w:b/>
-          <w:i/>
-          <w:sz w:val="26"/>
-          <w:szCs w:val="26"/>
-        </w:rPr>
-        <w:t>/San-Francisco</w:t>
-      </w:r>
-      <w:r>
-        <w:rPr>
-          <w:b/>
-          <w:i/>
-          <w:sz w:val="26"/>
-          <w:szCs w:val="26"/>
-        </w:rPr>
-        <w:tab/>
-      </w:r>
-      <w:r>
-        <w:rPr>
-          <w:b/>
-          <w:i/>
-          <w:sz w:val="26"/>
-          <w:szCs w:val="26"/>
-        </w:rPr>
-        <w:tab/>
-        <w:t xml:space="preserve">      </w:t>
-      </w:r>
-      <w:r>
-        <w:rPr>
-          <w:b/>
-          <w:i/>
-          <w:iCs/>
-          <w:sz w:val="26"/>
-          <w:szCs w:val="26"/>
-        </w:rPr>
-        <w:t>September 201</w:t>
-      </w:r>
-      <w:r>
-        <w:rPr>
-          <w:b/>
-          <w:i/>
-          <w:iCs/>
-          <w:sz w:val="26"/>
-          <w:szCs w:val="26"/>
-        </w:rPr>
-        <w:t>1</w:t>
-      </w:r>
-      <w:r>
-        <w:rPr>
-          <w:b/>
-          <w:i/>
-          <w:iCs/>
-          <w:sz w:val="26"/>
-          <w:szCs w:val="26"/>
-        </w:rPr>
-        <w:t xml:space="preserve"> </w:t>
-      </w:r>
-      <w:r>
-        <w:rPr>
-          <w:b/>
-          <w:i/>
-          <w:iCs/>
-          <w:sz w:val="26"/>
-          <w:szCs w:val="26"/>
-        </w:rPr>
-        <w:t>–</w:t>
-      </w:r>
-      <w:r>
-        <w:rPr>
-          <w:b/>
-          <w:i/>
-          <w:iCs/>
-          <w:sz w:val="26"/>
-          <w:szCs w:val="26"/>
-        </w:rPr>
-        <w:t xml:space="preserve"> Current</w:t>
-      </w:r>
-    </w:p>
-    <w:p>
-      <w:pPr>
-        <w:rPr>
-          <w:rFonts w:cs="Times New Roman"/>
-          <w:sz w:val="22"/>
-          <w:lang w:bidi="he-IL"/>
-        </w:rPr>
-      </w:pPr>
-      <w:r>
-        <w:rPr>
-          <w:rFonts w:cs="Times New Roman"/>
-          <w:sz w:val="22"/>
-          <w:lang w:bidi="he-IL"/>
-        </w:rPr>
-        <w:t>Vidit is a platform for</w:t>
-      </w:r>
-      <w:r>
-        <w:rPr>
-          <w:rFonts w:cs="Times New Roman"/>
-          <w:sz w:val="22"/>
-          <w:lang w:bidi="he-IL"/>
-        </w:rPr>
-        <w:t xml:space="preserve"> the</w:t>
-      </w:r>
-      <w:r>
-        <w:rPr>
-          <w:rFonts w:cs="Times New Roman"/>
-          <w:sz w:val="22"/>
-          <w:lang w:bidi="he-IL"/>
-        </w:rPr>
-        <w:t xml:space="preserve"> recreation of events</w:t>
-      </w:r>
-      <w:r>
-        <w:rPr>
-          <w:rFonts w:cs="Times New Roman"/>
-          <w:sz w:val="22"/>
-          <w:lang w:bidi="he-IL"/>
-        </w:rPr>
-        <w:t>,</w:t>
-      </w:r>
-      <w:r>
-        <w:rPr>
-          <w:rFonts w:cs="Times New Roman"/>
-          <w:sz w:val="22"/>
-          <w:lang w:bidi="he-IL"/>
-        </w:rPr>
-        <w:t xml:space="preserve"> using </w:t>
-      </w:r>
-      <w:r>
-        <w:rPr>
-          <w:rFonts w:cs="Times New Roman"/>
-          <w:sz w:val="22"/>
-          <w:lang w:bidi="he-IL"/>
-        </w:rPr>
-        <w:t xml:space="preserve">simple user-generated videos and the power of </w:t>
-      </w:r>
-      <w:r>
-        <w:rPr>
-          <w:rFonts w:cs="Times New Roman"/>
-          <w:sz w:val="22"/>
-          <w:lang w:bidi="he-IL"/>
-        </w:rPr>
-        <w:t>crowdsourced</w:t>
-      </w:r>
-      <w:r>
-        <w:rPr>
-          <w:rFonts w:cs="Times New Roman"/>
-          <w:sz w:val="22"/>
-          <w:lang w:bidi="he-IL"/>
-        </w:rPr>
-        <w:t xml:space="preserve"> content.</w:t>
-      </w:r>
-      <w:r>
-        <w:rPr>
-          <w:rFonts w:cs="Times New Roman"/>
-          <w:sz w:val="22"/>
-          <w:lang w:bidi="he-IL"/>
-        </w:rPr>
-        <w:t xml:space="preserve"> </w:t>
-      </w:r>
-      <w:r>
-        <w:rPr>
-          <w:rFonts w:cs="Times New Roman"/>
-          <w:sz w:val="22"/>
-          <w:lang w:bidi="he-IL"/>
-        </w:rPr>
-        <w:t>Among</w:t>
-      </w:r>
-      <w:r>
-        <w:rPr>
-          <w:rFonts w:cs="Times New Roman"/>
-          <w:sz w:val="22"/>
-          <w:lang w:bidi="he-IL"/>
-        </w:rPr>
-        <w:t xml:space="preserve"> the b</w:t>
-      </w:r>
-      <w:r>
-        <w:rPr>
-          <w:rFonts w:cs="Times New Roman"/>
-          <w:sz w:val="22"/>
-          <w:lang w:bidi="he-IL"/>
-        </w:rPr>
-        <w:t>asic features we offered</w:t>
-      </w:r>
-      <w:r>
-        <w:rPr>
-          <w:rFonts w:cs="Times New Roman"/>
-          <w:sz w:val="22"/>
-          <w:lang w:bidi="he-IL"/>
-        </w:rPr>
-        <w:t xml:space="preserve"> </w:t>
-      </w:r>
-      <w:r>
-        <w:rPr>
-          <w:rFonts w:cs="Times New Roman"/>
-          <w:sz w:val="22"/>
-          <w:lang w:bidi="he-IL"/>
-        </w:rPr>
-        <w:t>were</w:t>
-      </w:r>
-      <w:r>
-        <w:rPr>
-          <w:rFonts w:cs="Times New Roman"/>
-          <w:sz w:val="22"/>
-          <w:lang w:bidi="he-IL"/>
-        </w:rPr>
-        <w:t xml:space="preserve"> </w:t>
-      </w:r>
-      <w:r>
-        <w:rPr>
-          <w:rFonts w:cs="Times New Roman"/>
-          <w:sz w:val="22"/>
-          <w:lang w:bidi="he-IL"/>
-        </w:rPr>
-        <w:t>audio-based</w:t>
-      </w:r>
-      <w:r>
-        <w:rPr>
-          <w:rFonts w:cs="Times New Roman"/>
-          <w:sz w:val="22"/>
-          <w:lang w:bidi="he-IL"/>
-        </w:rPr>
-        <w:t xml:space="preserve"> video synchronization, multi angle</w:t>
-      </w:r>
-      <w:r>
-        <w:rPr>
-          <w:rFonts w:cs="Times New Roman"/>
-          <w:sz w:val="22"/>
-          <w:lang w:bidi="he-IL"/>
-        </w:rPr>
-        <w:t xml:space="preserve"> </w:t>
-      </w:r>
-      <w:r>
-        <w:rPr>
-          <w:rFonts w:cs="Times New Roman"/>
-          <w:sz w:val="22"/>
-          <w:lang w:bidi="he-IL"/>
-        </w:rPr>
-        <w:t>video player</w:t>
-      </w:r>
-      <w:r>
-        <w:rPr>
-          <w:rFonts w:cs="Times New Roman"/>
-          <w:sz w:val="22"/>
-          <w:lang w:bidi="he-IL"/>
-        </w:rPr>
-        <w:t xml:space="preserve">, smooth cuts and smart automatic </w:t>
-      </w:r>
-      <w:r>
-        <w:rPr>
-          <w:rFonts w:cs="Times New Roman"/>
-          <w:sz w:val="22"/>
-          <w:lang w:bidi="he-IL"/>
-        </w:rPr>
-        <w:t xml:space="preserve">audio/video </w:t>
-      </w:r>
-      <w:r>
-        <w:rPr>
-          <w:rFonts w:cs="Times New Roman"/>
-          <w:sz w:val="22"/>
-          <w:lang w:bidi="he-IL"/>
-        </w:rPr>
-        <w:t>directing</w:t>
-      </w:r>
-      <w:r>
-        <w:rPr>
-          <w:rFonts w:cs="Times New Roman"/>
-          <w:sz w:val="22"/>
-          <w:lang w:bidi="he-IL"/>
-        </w:rPr>
-        <w:t>.</w:t>
-      </w:r>
-    </w:p>
-    <w:p>
-      <w:pPr>
-        <w:rPr>
-          <w:rFonts w:cs="Times New Roman"/>
-          <w:sz w:val="10"/>
-          <w:szCs w:val="10"/>
-          <w:lang w:bidi="he-IL"/>
-        </w:rPr>
-      </w:pPr>
-    </w:p>
-    <w:p>
-      <w:pPr>
-        <w:rPr>
-          <w:rFonts w:cs="Times New Roman"/>
-          <w:sz w:val="22"/>
-          <w:lang w:bidi="he-IL"/>
-        </w:rPr>
-      </w:pPr>
-      <w:r>
-        <w:rPr>
-          <w:rFonts w:cs="Times New Roman"/>
-          <w:sz w:val="22"/>
-          <w:lang w:bidi="he-IL"/>
-        </w:rPr>
-        <w:t>Led</w:t>
-      </w:r>
-      <w:r>
-        <w:rPr>
-          <w:rFonts w:cs="Times New Roman"/>
-          <w:sz w:val="22"/>
-          <w:lang w:bidi="he-IL"/>
-        </w:rPr>
-        <w:t xml:space="preserve"> </w:t>
-      </w:r>
-      <w:r>
-        <w:rPr>
-          <w:rFonts w:cs="Times New Roman"/>
-          <w:sz w:val="22"/>
-          <w:lang w:bidi="he-IL"/>
-        </w:rPr>
-        <w:t>operations</w:t>
-      </w:r>
-      <w:r>
-        <w:rPr>
-          <w:rFonts w:cs="Times New Roman"/>
-          <w:sz w:val="22"/>
-          <w:lang w:bidi="he-IL"/>
-        </w:rPr>
-        <w:t xml:space="preserve">, </w:t>
-      </w:r>
-      <w:r>
-        <w:rPr>
-          <w:rFonts w:cs="Times New Roman"/>
-          <w:sz w:val="22"/>
-          <w:lang w:bidi="he-IL"/>
-        </w:rPr>
-        <w:t>fund raising</w:t>
-      </w:r>
-      <w:r>
-        <w:rPr>
-          <w:rFonts w:cs="Times New Roman"/>
-          <w:sz w:val="22"/>
-          <w:lang w:bidi="he-IL"/>
-        </w:rPr>
-        <w:t xml:space="preserve"> and </w:t>
-      </w:r>
-      <w:r>
-        <w:rPr>
-          <w:rFonts w:cs="Times New Roman"/>
-          <w:sz w:val="22"/>
-          <w:lang w:bidi="he-IL"/>
-        </w:rPr>
-        <w:t>product development</w:t>
-      </w:r>
-      <w:r>
-        <w:rPr>
-          <w:rFonts w:cs="Times New Roman"/>
-          <w:sz w:val="22"/>
-          <w:lang w:bidi="he-IL"/>
-        </w:rPr>
-        <w:t xml:space="preserve">. </w:t>
-      </w:r>
-      <w:r>
-        <w:rPr>
-          <w:rFonts w:cs="Times New Roman"/>
-          <w:sz w:val="22"/>
-          <w:lang w:bidi="he-IL"/>
-        </w:rPr>
-        <w:t>In addition</w:t>
-      </w:r>
-      <w:r>
-        <w:rPr>
-          <w:rFonts w:cs="Times New Roman"/>
-          <w:sz w:val="22"/>
-          <w:lang w:bidi="he-IL"/>
-        </w:rPr>
-        <w:t>,</w:t>
-      </w:r>
-      <w:r>
-        <w:rPr>
-          <w:rFonts w:cs="Times New Roman"/>
-          <w:sz w:val="22"/>
-          <w:lang w:bidi="he-IL"/>
-        </w:rPr>
-        <w:t xml:space="preserve"> </w:t>
-      </w:r>
-      <w:r>
-        <w:rPr>
-          <w:rFonts w:cs="Times New Roman"/>
-          <w:sz w:val="22"/>
-          <w:lang w:bidi="he-IL"/>
-        </w:rPr>
-        <w:t xml:space="preserve">I developed the video editor, backend </w:t>
-      </w:r>
-      <w:r>
-        <w:rPr>
-          <w:rFonts w:cs="Times New Roman"/>
-          <w:sz w:val="22"/>
-          <w:lang w:bidi="he-IL"/>
-        </w:rPr>
-        <w:t>platform and iOS mobile application.</w:t>
-      </w:r>
-    </w:p>
-    <w:p>
-      <w:pPr>
-        <w:rPr>
-          <w:rFonts w:cs="Times New Roman"/>
-          <w:sz w:val="10"/>
-          <w:lang w:bidi="he-IL"/>
-        </w:rPr>
-      </w:pPr>
-    </w:p>
-    <w:p>
-      <w:pPr>
-        <w:rPr>
-          <w:rFonts w:cs="Times New Roman"/>
-          <w:sz w:val="22"/>
-          <w:szCs w:val="22"/>
-          <w:lang w:bidi="he-IL"/>
-        </w:rPr>
-      </w:pPr>
-      <w:r>
-        <w:rPr>
-          <w:rFonts w:cs="Times New Roman"/>
-          <w:sz w:val="22"/>
-          <w:szCs w:val="22"/>
-          <w:lang w:bidi="he-IL"/>
-        </w:rPr>
-        <w:t xml:space="preserve">In 2012, </w:t>
-      </w:r>
-      <w:r>
-        <w:rPr>
-          <w:rFonts w:cs="Times New Roman"/>
-          <w:sz w:val="22"/>
-          <w:szCs w:val="22"/>
-          <w:lang w:bidi="he-IL"/>
-        </w:rPr>
-        <w:t xml:space="preserve">Vidit was </w:t>
-      </w:r>
-      <w:r>
-        <w:rPr>
-          <w:rFonts w:cs="Times New Roman"/>
-          <w:sz w:val="22"/>
-          <w:szCs w:val="22"/>
-          <w:lang w:bidi="he-IL"/>
-        </w:rPr>
-        <w:t>chosen out of 200 companies</w:t>
-      </w:r>
-      <w:r>
-        <w:rPr>
-          <w:rFonts w:cs="Times New Roman"/>
-          <w:sz w:val="22"/>
-          <w:szCs w:val="22"/>
-          <w:lang w:bidi="he-IL"/>
-        </w:rPr>
-        <w:t xml:space="preserve"> to take </w:t>
-      </w:r>
-      <w:r>
-        <w:rPr>
-          <w:rFonts w:cs="Times New Roman"/>
-          <w:sz w:val="22"/>
-          <w:szCs w:val="22"/>
-          <w:lang w:bidi="he-IL"/>
-        </w:rPr>
-        <w:t xml:space="preserve">part </w:t>
-      </w:r>
-      <w:r>
-        <w:rPr>
-          <w:rFonts w:cs="Times New Roman"/>
-          <w:sz w:val="22"/>
-          <w:szCs w:val="22"/>
-          <w:lang w:bidi="he-IL"/>
-        </w:rPr>
-        <w:t>in the first batch of the</w:t>
-      </w:r>
-      <w:r>
-        <w:rPr>
-          <w:rFonts w:cs="Times New Roman"/>
-          <w:sz w:val="22"/>
-          <w:szCs w:val="22"/>
-          <w:lang w:bidi="he-IL"/>
-        </w:rPr>
-        <w:t xml:space="preserve"> highly selective</w:t>
-      </w:r>
-      <w:r>
-        <w:rPr>
-          <w:rFonts w:cs="Times New Roman"/>
-          <w:sz w:val="22"/>
-          <w:szCs w:val="22"/>
-          <w:lang w:bidi="he-IL"/>
-        </w:rPr>
-        <w:t xml:space="preserve"> </w:t>
-      </w:r>
-      <w:hyperlink r:id="rId12" w:history="1">
-        <w:r>
-          <w:rPr>
-            <w:rStyle w:val="Hyperlink"/>
-            <w:rFonts w:cs="Times New Roman"/>
-            <w:color w:val="31849B" w:themeColor="accent5" w:themeShade="BF"/>
-            <w:sz w:val="22"/>
-            <w:szCs w:val="22"/>
-            <w:lang w:bidi="he-IL"/>
-          </w:rPr>
-          <w:t xml:space="preserve">Microsoft </w:t>
-        </w:r>
-        <w:r>
-          <w:rPr>
-            <w:rStyle w:val="Hyperlink"/>
-            <w:rFonts w:cs="Times New Roman"/>
-            <w:color w:val="31849B" w:themeColor="accent5" w:themeShade="BF"/>
-            <w:sz w:val="22"/>
-            <w:szCs w:val="22"/>
-            <w:lang w:bidi="he-IL"/>
-          </w:rPr>
-          <w:t xml:space="preserve">Ventures </w:t>
-        </w:r>
-        <w:r>
-          <w:rPr>
-            <w:rStyle w:val="Hyperlink"/>
-            <w:rFonts w:cs="Times New Roman"/>
-            <w:color w:val="31849B" w:themeColor="accent5" w:themeShade="BF"/>
-            <w:sz w:val="22"/>
-            <w:szCs w:val="22"/>
-            <w:lang w:bidi="he-IL"/>
-          </w:rPr>
-          <w:t>Accelerator</w:t>
-        </w:r>
-      </w:hyperlink>
-      <w:r>
-        <w:rPr>
-          <w:rFonts w:cs="Times New Roman"/>
-          <w:sz w:val="22"/>
-          <w:szCs w:val="22"/>
-          <w:lang w:bidi="he-IL"/>
-        </w:rPr>
-        <w:t xml:space="preserve"> program.</w:t>
-      </w:r>
-      <w:r>
-        <w:rPr>
-          <w:rFonts w:cs="Times New Roman"/>
-          <w:sz w:val="22"/>
-          <w:szCs w:val="22"/>
-          <w:lang w:bidi="he-IL"/>
-        </w:rPr>
-        <w:t xml:space="preserve"> </w:t>
-      </w:r>
-      <w:r>
-        <w:rPr>
-          <w:rFonts w:cs="Times New Roman"/>
-          <w:sz w:val="22"/>
-          <w:szCs w:val="22"/>
-          <w:lang w:bidi="he-IL"/>
-        </w:rPr>
-        <w:t xml:space="preserve">Vidit was also </w:t>
-      </w:r>
-      <w:r>
-        <w:rPr>
-          <w:rFonts w:cs="Times New Roman"/>
-          <w:sz w:val="22"/>
-          <w:szCs w:val="22"/>
-          <w:lang w:bidi="he-IL"/>
-        </w:rPr>
-        <w:t xml:space="preserve">chosen to take part in other programs such as </w:t>
-      </w:r>
-      <w:hyperlink r:id="rId13" w:history="1">
-        <w:r>
-          <w:rPr>
-            <w:rStyle w:val="Hyperlink"/>
-            <w:rFonts w:cs="Times New Roman"/>
-            <w:color w:val="31849B" w:themeColor="accent5" w:themeShade="BF"/>
-            <w:sz w:val="22"/>
-            <w:szCs w:val="22"/>
-            <w:lang w:bidi="he-IL"/>
-          </w:rPr>
-          <w:t>The Junction</w:t>
-        </w:r>
-      </w:hyperlink>
-      <w:r>
-        <w:rPr>
-          <w:rFonts w:cs="Times New Roman"/>
-          <w:color w:val="31849B" w:themeColor="accent5" w:themeShade="BF"/>
-          <w:sz w:val="22"/>
-          <w:szCs w:val="22"/>
-          <w:lang w:bidi="he-IL"/>
-        </w:rPr>
-        <w:t xml:space="preserve"> </w:t>
-      </w:r>
-      <w:r>
-        <w:rPr>
-          <w:rFonts w:cs="Times New Roman"/>
-          <w:sz w:val="22"/>
-          <w:szCs w:val="22"/>
-          <w:lang w:bidi="he-IL"/>
-        </w:rPr>
-        <w:t xml:space="preserve">and </w:t>
-      </w:r>
-      <w:hyperlink r:id="rId14" w:history="1">
-        <w:r>
-          <w:rPr>
-            <w:rStyle w:val="Hyperlink"/>
-            <w:rFonts w:cs="Times New Roman"/>
-            <w:color w:val="31849B" w:themeColor="accent5" w:themeShade="BF"/>
-            <w:sz w:val="22"/>
-            <w:szCs w:val="22"/>
-            <w:lang w:bidi="he-IL"/>
-          </w:rPr>
-          <w:t>Young &amp; Rubicam Spark Plug</w:t>
-        </w:r>
-      </w:hyperlink>
-      <w:r>
-        <w:rPr>
-          <w:rFonts w:cs="Times New Roman"/>
-          <w:sz w:val="22"/>
-          <w:szCs w:val="22"/>
-          <w:lang w:bidi="he-IL"/>
-        </w:rPr>
-        <w:t xml:space="preserve"> program.</w:t>
-      </w:r>
-      <w:r>
-        <w:rPr>
-          <w:rFonts w:cs="Times New Roman"/>
-          <w:sz w:val="22"/>
-          <w:szCs w:val="22"/>
-          <w:lang w:bidi="he-IL"/>
-        </w:rPr>
-        <w:t xml:space="preserve"> </w:t>
-      </w:r>
-      <w:r>
-        <w:rPr>
-          <w:rFonts w:cs="Times New Roman"/>
-          <w:sz w:val="22"/>
-          <w:szCs w:val="22"/>
-          <w:lang w:bidi="he-IL"/>
-        </w:rPr>
-        <w:t>After being f</w:t>
-      </w:r>
-      <w:r>
-        <w:rPr>
-          <w:rFonts w:cs="Times New Roman"/>
-          <w:sz w:val="22"/>
-          <w:szCs w:val="22"/>
-          <w:lang w:bidi="he-IL"/>
-        </w:rPr>
-        <w:t xml:space="preserve">eatured </w:t>
-      </w:r>
-      <w:r>
-        <w:rPr>
-          <w:rFonts w:cs="Times New Roman"/>
-          <w:sz w:val="22"/>
-          <w:szCs w:val="22"/>
-          <w:lang w:bidi="he-IL"/>
-        </w:rPr>
-        <w:t xml:space="preserve">in </w:t>
-      </w:r>
-      <w:hyperlink r:id="rId15" w:history="1">
-        <w:r>
-          <w:rPr>
-            <w:rStyle w:val="Hyperlink"/>
-            <w:rFonts w:cs="Times New Roman"/>
-            <w:color w:val="31849B" w:themeColor="accent5" w:themeShade="BF"/>
-            <w:sz w:val="22"/>
-            <w:szCs w:val="22"/>
-            <w:lang w:bidi="he-IL"/>
-          </w:rPr>
-          <w:t>TechCrunch</w:t>
-        </w:r>
-      </w:hyperlink>
-      <w:r>
-        <w:rPr>
-          <w:rFonts w:cs="Times New Roman"/>
-          <w:sz w:val="22"/>
-          <w:szCs w:val="22"/>
-          <w:lang w:bidi="he-IL"/>
-        </w:rPr>
-        <w:t xml:space="preserve">, </w:t>
-      </w:r>
-      <w:hyperlink r:id="rId16" w:history="1">
-        <w:r>
-          <w:rPr>
-            <w:rStyle w:val="Hyperlink"/>
-            <w:rFonts w:cs="Times New Roman"/>
-            <w:color w:val="31849B" w:themeColor="accent5" w:themeShade="BF"/>
-            <w:sz w:val="22"/>
-            <w:szCs w:val="22"/>
-            <w:lang w:bidi="he-IL"/>
-          </w:rPr>
-          <w:t>TheNextWeb</w:t>
-        </w:r>
-      </w:hyperlink>
-      <w:r>
-        <w:rPr>
-          <w:rFonts w:cs="Times New Roman"/>
-          <w:color w:val="31849B" w:themeColor="accent5" w:themeShade="BF"/>
-          <w:sz w:val="22"/>
-          <w:szCs w:val="22"/>
-          <w:lang w:bidi="he-IL"/>
-        </w:rPr>
-        <w:t xml:space="preserve"> </w:t>
-      </w:r>
-      <w:r>
-        <w:rPr>
-          <w:rFonts w:cs="Times New Roman"/>
-          <w:sz w:val="22"/>
-          <w:szCs w:val="22"/>
-          <w:lang w:bidi="he-IL"/>
-        </w:rPr>
-        <w:t>Vidit</w:t>
-      </w:r>
-      <w:r>
-        <w:rPr>
-          <w:rFonts w:cs="Times New Roman"/>
-          <w:sz w:val="22"/>
-          <w:szCs w:val="22"/>
-          <w:lang w:bidi="he-IL"/>
-        </w:rPr>
-        <w:t xml:space="preserve"> </w:t>
-      </w:r>
-      <w:r>
-        <w:rPr>
-          <w:rFonts w:cs="Times New Roman"/>
-          <w:sz w:val="22"/>
-          <w:szCs w:val="22"/>
-          <w:lang w:bidi="he-IL"/>
-        </w:rPr>
-        <w:t>collaborate</w:t>
-      </w:r>
-      <w:r>
-        <w:rPr>
-          <w:rFonts w:cs="Times New Roman"/>
-          <w:sz w:val="22"/>
-          <w:szCs w:val="22"/>
-          <w:lang w:bidi="he-IL"/>
-        </w:rPr>
-        <w:t>d</w:t>
-      </w:r>
-      <w:r>
-        <w:rPr>
-          <w:rFonts w:cs="Times New Roman"/>
-          <w:sz w:val="22"/>
-          <w:szCs w:val="22"/>
-          <w:lang w:bidi="he-IL"/>
-        </w:rPr>
-        <w:t xml:space="preserve"> with </w:t>
-      </w:r>
-      <w:r>
-        <w:rPr>
-          <w:rFonts w:cs="Times New Roman"/>
-          <w:sz w:val="22"/>
-          <w:szCs w:val="22"/>
-          <w:lang w:bidi="he-IL"/>
-        </w:rPr>
-        <w:t>artists around the world</w:t>
-      </w:r>
-      <w:r>
-        <w:rPr>
-          <w:rFonts w:cs="Times New Roman"/>
-          <w:sz w:val="22"/>
-          <w:szCs w:val="22"/>
-          <w:lang w:bidi="he-IL"/>
-        </w:rPr>
-        <w:t xml:space="preserve"> in </w:t>
-      </w:r>
-      <w:r>
-        <w:rPr>
-          <w:rFonts w:cs="Times New Roman"/>
-          <w:sz w:val="22"/>
-          <w:szCs w:val="22"/>
-          <w:lang w:bidi="he-IL"/>
-        </w:rPr>
-        <w:t>groundbreaking</w:t>
-      </w:r>
-      <w:r>
-        <w:rPr>
-          <w:rFonts w:cs="Times New Roman"/>
-          <w:sz w:val="22"/>
-          <w:szCs w:val="22"/>
-          <w:lang w:bidi="he-IL"/>
-        </w:rPr>
-        <w:t xml:space="preserve"> projects.</w:t>
-      </w:r>
-    </w:p>
-    <w:p>
-      <w:pPr>
-        <w:rPr>
-          <w:rFonts w:cs="Times New Roman"/>
-          <w:sz w:val="22"/>
-          <w:szCs w:val="22"/>
-          <w:lang w:bidi="he-IL"/>
-        </w:rPr>
-      </w:pPr>
-      <w:bookmarkStart w:id="0" w:name="_GoBack"/>
-      <w:bookmarkEnd w:id="0"/>
-    </w:p>
-    <w:p>
-      <w:pPr>
-        <w:spacing w:line="276" w:lineRule="auto"/>
-        <w:rPr>
-          <w:b/>
-          <w:i/>
-          <w:sz w:val="26"/>
-          <w:szCs w:val="26"/>
-        </w:rPr>
-      </w:pPr>
-      <w:r>
-        <w:rPr>
-          <w:b/>
-          <w:i/>
-          <w:sz w:val="26"/>
-          <w:szCs w:val="26"/>
-        </w:rPr>
-        <w:t>Backend Developer</w:t>
-      </w:r>
-      <w:r>
-        <w:rPr>
-          <w:b/>
-          <w:i/>
-          <w:sz w:val="26"/>
-          <w:szCs w:val="26"/>
-        </w:rPr>
-        <w:t xml:space="preserve"> at </w:t>
-      </w:r>
-      <w:r>
-        <w:rPr>
-          <w:b/>
-          <w:i/>
-          <w:sz w:val="26"/>
-          <w:szCs w:val="26"/>
-        </w:rPr>
-        <w:t>Stevie TV</w:t>
-      </w:r>
-      <w:r>
-        <w:rPr>
-          <w:b/>
-          <w:i/>
-          <w:sz w:val="26"/>
-          <w:szCs w:val="26"/>
-        </w:rPr>
-        <w:t>, Tel Aviv, Israel</w:t>
-      </w:r>
-      <w:r>
-        <w:rPr>
-          <w:b/>
-          <w:i/>
-          <w:sz w:val="26"/>
-          <w:szCs w:val="26"/>
-        </w:rPr>
-        <w:tab/>
-      </w:r>
-      <w:r>
-        <w:rPr>
-          <w:b/>
-          <w:i/>
-          <w:sz w:val="26"/>
-          <w:szCs w:val="26"/>
-          <w:vertAlign w:val="subscript"/>
-        </w:rPr>
-        <w:softHyphen/>
-      </w:r>
-      <w:r>
-        <w:rPr>
-          <w:b/>
-          <w:i/>
-          <w:sz w:val="26"/>
-          <w:szCs w:val="26"/>
-        </w:rPr>
-        <w:tab/>
-      </w:r>
-      <w:r>
-        <w:rPr>
-          <w:b/>
-          <w:i/>
-          <w:sz w:val="26"/>
-          <w:szCs w:val="26"/>
-        </w:rPr>
-        <w:tab/>
-        <w:t xml:space="preserve">     </w:t>
-      </w:r>
-      <w:r>
-        <w:rPr>
-          <w:b/>
-          <w:i/>
-          <w:sz w:val="26"/>
-          <w:szCs w:val="26"/>
-        </w:rPr>
-        <w:t xml:space="preserve">March 2013 – </w:t>
-      </w:r>
-      <w:r>
-        <w:rPr>
-          <w:b/>
-          <w:i/>
-          <w:sz w:val="26"/>
-          <w:szCs w:val="26"/>
-        </w:rPr>
-        <w:t>August 2013</w:t>
-      </w:r>
-    </w:p>
-    <w:p>
-      <w:pPr>
-        <w:jc w:val="both"/>
-        <w:rPr>
-          <w:rFonts w:cs="Times New Roman"/>
-          <w:sz w:val="22"/>
-          <w:lang w:bidi="he-IL"/>
-        </w:rPr>
-      </w:pPr>
-      <w:r>
-        <w:rPr>
-          <w:rFonts w:cs="Times New Roman"/>
-          <w:sz w:val="22"/>
-          <w:lang w:bidi="he-IL"/>
-        </w:rPr>
-        <w:t>Responsible</w:t>
-      </w:r>
-      <w:r>
-        <w:rPr>
-          <w:rFonts w:cs="Times New Roman"/>
-          <w:sz w:val="22"/>
-          <w:lang w:bidi="he-IL"/>
-        </w:rPr>
-        <w:t>:</w:t>
-      </w:r>
-      <w:r>
-        <w:rPr>
-          <w:rFonts w:cs="Times New Roman"/>
-          <w:sz w:val="22"/>
-          <w:lang w:bidi="he-IL"/>
-        </w:rPr>
-        <w:t xml:space="preserve"> r</w:t>
-      </w:r>
-      <w:r>
-        <w:rPr>
-          <w:rFonts w:cs="Times New Roman"/>
-          <w:sz w:val="22"/>
-          <w:lang w:bidi="he-IL"/>
-        </w:rPr>
-        <w:t>edesign</w:t>
-      </w:r>
-      <w:r>
-        <w:rPr>
-          <w:rFonts w:cs="Times New Roman"/>
-          <w:sz w:val="22"/>
-          <w:lang w:bidi="he-IL"/>
-        </w:rPr>
-        <w:t xml:space="preserve">ing, building </w:t>
-      </w:r>
-      <w:r>
-        <w:rPr>
-          <w:rFonts w:cs="Times New Roman"/>
-          <w:sz w:val="22"/>
-          <w:lang w:bidi="he-IL"/>
-        </w:rPr>
-        <w:t>and</w:t>
-      </w:r>
-      <w:r>
-        <w:rPr>
-          <w:rFonts w:cs="Times New Roman"/>
-          <w:sz w:val="22"/>
-          <w:lang w:bidi="he-IL"/>
-        </w:rPr>
-        <w:t xml:space="preserve"> </w:t>
-      </w:r>
-      <w:r>
-        <w:rPr>
-          <w:rFonts w:cs="Times New Roman"/>
-          <w:sz w:val="22"/>
-          <w:lang w:bidi="he-IL"/>
-        </w:rPr>
-        <w:t>managing</w:t>
-      </w:r>
-      <w:r>
-        <w:rPr>
-          <w:rFonts w:cs="Times New Roman"/>
-          <w:sz w:val="22"/>
-          <w:lang w:bidi="he-IL"/>
-        </w:rPr>
-        <w:t xml:space="preserve"> </w:t>
-      </w:r>
-      <w:r>
-        <w:rPr>
-          <w:rFonts w:cs="Times New Roman"/>
-          <w:sz w:val="22"/>
-          <w:lang w:bidi="he-IL"/>
-        </w:rPr>
-        <w:t xml:space="preserve">all backend </w:t>
-      </w:r>
-      <w:r>
-        <w:rPr>
-          <w:rFonts w:cs="Times New Roman"/>
-          <w:sz w:val="22"/>
-          <w:lang w:bidi="he-IL"/>
-        </w:rPr>
-        <w:t xml:space="preserve">related </w:t>
-      </w:r>
-      <w:r>
-        <w:rPr>
-          <w:rFonts w:cs="Times New Roman"/>
-          <w:sz w:val="22"/>
-          <w:lang w:bidi="he-IL"/>
-        </w:rPr>
-        <w:t>matters</w:t>
-      </w:r>
-      <w:r>
-        <w:rPr>
-          <w:rFonts w:cs="Times New Roman"/>
-          <w:sz w:val="22"/>
-          <w:lang w:bidi="he-IL"/>
-        </w:rPr>
-        <w:t xml:space="preserve"> </w:t>
-      </w:r>
-      <w:r>
-        <w:rPr>
-          <w:rFonts w:cs="Times New Roman"/>
-          <w:sz w:val="22"/>
-          <w:lang w:bidi="he-IL"/>
-        </w:rPr>
-        <w:t xml:space="preserve">of </w:t>
-      </w:r>
-      <w:hyperlink r:id="rId17" w:history="1">
-        <w:r>
-          <w:rPr>
-            <w:rStyle w:val="Hyperlink"/>
-            <w:color w:val="31849B" w:themeColor="accent5" w:themeShade="BF"/>
-            <w:sz w:val="22"/>
-            <w:szCs w:val="22"/>
-          </w:rPr>
-          <w:t>stevie.com</w:t>
-        </w:r>
-      </w:hyperlink>
-      <w:r>
-        <w:rPr>
-          <w:rFonts w:cs="Times New Roman"/>
-          <w:sz w:val="22"/>
-          <w:szCs w:val="22"/>
-          <w:lang w:bidi="he-IL"/>
-        </w:rPr>
-        <w:t xml:space="preserve">, </w:t>
-      </w:r>
-      <w:r>
-        <w:rPr>
-          <w:rFonts w:cs="Times New Roman"/>
-          <w:sz w:val="22"/>
-          <w:szCs w:val="22"/>
-          <w:lang w:bidi="he-IL"/>
-        </w:rPr>
-        <w:t>a TV platform for social media content,</w:t>
-      </w:r>
-      <w:r>
-        <w:rPr>
-          <w:rFonts w:cs="Times New Roman"/>
-          <w:sz w:val="22"/>
-          <w:szCs w:val="22"/>
-          <w:lang w:bidi="he-IL"/>
-        </w:rPr>
-        <w:t xml:space="preserve"> </w:t>
-      </w:r>
-      <w:r>
-        <w:rPr>
-          <w:rFonts w:cs="Times New Roman"/>
-          <w:sz w:val="22"/>
-          <w:szCs w:val="22"/>
-          <w:lang w:bidi="he-IL"/>
-        </w:rPr>
-        <w:t>as a</w:t>
-      </w:r>
-      <w:r>
-        <w:rPr>
-          <w:rFonts w:cs="Times New Roman"/>
-          <w:sz w:val="22"/>
-          <w:lang w:bidi="he-IL"/>
-        </w:rPr>
-        <w:t>n</w:t>
-      </w:r>
-      <w:r>
-        <w:rPr>
-          <w:rFonts w:cs="Times New Roman"/>
-          <w:sz w:val="22"/>
-          <w:lang w:bidi="he-IL"/>
-        </w:rPr>
-        <w:t xml:space="preserve"> integral part of the R&amp;D team</w:t>
-      </w:r>
-      <w:r>
-        <w:rPr>
-          <w:rFonts w:cs="Times New Roman"/>
-          <w:sz w:val="22"/>
-          <w:lang w:bidi="he-IL"/>
-        </w:rPr>
-        <w:t>.</w:t>
-      </w:r>
-      <w:r>
-        <w:rPr>
-          <w:rFonts w:cs="Times New Roman"/>
-          <w:sz w:val="22"/>
-          <w:szCs w:val="22"/>
-          <w:lang w:bidi="he-IL"/>
-        </w:rPr>
-        <w:t xml:space="preserve"> </w:t>
-      </w:r>
-      <w:r>
-        <w:rPr>
-          <w:rFonts w:cs="Times New Roman"/>
-          <w:sz w:val="22"/>
-          <w:szCs w:val="22"/>
-          <w:lang w:bidi="he-IL"/>
-        </w:rPr>
-        <w:t>Working</w:t>
-      </w:r>
-      <w:r>
-        <w:rPr>
-          <w:rFonts w:cs="Times New Roman"/>
-          <w:sz w:val="22"/>
-          <w:szCs w:val="22"/>
-          <w:lang w:bidi="he-IL"/>
-        </w:rPr>
-        <w:t xml:space="preserve"> </w:t>
-      </w:r>
-      <w:r>
-        <w:rPr>
-          <w:rFonts w:cs="Times New Roman"/>
-          <w:sz w:val="22"/>
-          <w:lang w:bidi="he-IL"/>
-        </w:rPr>
-        <w:t>cl</w:t>
-      </w:r>
-      <w:r>
-        <w:rPr>
-          <w:rFonts w:cs="Times New Roman"/>
-          <w:sz w:val="22"/>
-          <w:lang w:bidi="he-IL"/>
-        </w:rPr>
-        <w:t>o</w:t>
-      </w:r>
-      <w:r>
-        <w:rPr>
-          <w:rFonts w:cs="Times New Roman"/>
-          <w:sz w:val="22"/>
-          <w:lang w:bidi="he-IL"/>
-        </w:rPr>
-        <w:t>s</w:t>
-      </w:r>
-      <w:r>
-        <w:rPr>
-          <w:rFonts w:cs="Times New Roman"/>
-          <w:sz w:val="22"/>
-          <w:lang w:bidi="he-IL"/>
-        </w:rPr>
-        <w:t>e</w:t>
-      </w:r>
-      <w:r>
-        <w:rPr>
-          <w:rFonts w:cs="Times New Roman"/>
-          <w:sz w:val="22"/>
-          <w:lang w:bidi="he-IL"/>
-        </w:rPr>
-        <w:t>ly</w:t>
-      </w:r>
-      <w:r>
-        <w:rPr>
-          <w:rFonts w:cs="Times New Roman"/>
-          <w:sz w:val="22"/>
-          <w:lang w:bidi="he-IL"/>
-        </w:rPr>
-        <w:t xml:space="preserve"> wi</w:t>
-      </w:r>
-      <w:r>
-        <w:rPr>
-          <w:rFonts w:cs="Times New Roman"/>
-          <w:sz w:val="22"/>
-          <w:lang w:bidi="he-IL"/>
-        </w:rPr>
-        <w:t xml:space="preserve">th Facebook/twitter APIs as well as </w:t>
-      </w:r>
-      <w:r>
-        <w:rPr>
-          <w:rFonts w:cs="Times New Roman"/>
-          <w:sz w:val="22"/>
-          <w:lang w:bidi="he-IL"/>
-        </w:rPr>
-        <w:t>d</w:t>
-      </w:r>
-      <w:r>
-        <w:rPr>
-          <w:rFonts w:cs="Times New Roman"/>
-          <w:sz w:val="22"/>
-          <w:lang w:bidi="he-IL"/>
-        </w:rPr>
-        <w:t>eveloping</w:t>
-      </w:r>
-      <w:r>
-        <w:rPr>
-          <w:rFonts w:cs="Times New Roman"/>
-          <w:sz w:val="22"/>
-          <w:lang w:bidi="he-IL"/>
-        </w:rPr>
-        <w:t xml:space="preserve"> Stevie’s testing layer to</w:t>
-      </w:r>
-      <w:r>
-        <w:rPr>
-          <w:rFonts w:cs="Times New Roman"/>
-          <w:sz w:val="22"/>
-          <w:lang w:bidi="he-IL"/>
-        </w:rPr>
-        <w:t xml:space="preserve"> allow tests driven development and a much </w:t>
-      </w:r>
-      <w:r>
-        <w:rPr>
-          <w:rFonts w:cs="Times New Roman"/>
-          <w:sz w:val="22"/>
-          <w:lang w:bidi="he-IL"/>
-        </w:rPr>
-        <w:t xml:space="preserve">a </w:t>
-      </w:r>
-      <w:r>
-        <w:rPr>
-          <w:rFonts w:cs="Times New Roman"/>
-          <w:sz w:val="22"/>
-          <w:lang w:bidi="he-IL"/>
-        </w:rPr>
-        <w:t>quicker developing cycle.</w:t>
-      </w:r>
-    </w:p>
-    <w:p>
-      <w:pPr>
-        <w:jc w:val="both"/>
-        <w:rPr>
-          <w:rFonts w:cs="Times New Roman"/>
-          <w:sz w:val="22"/>
-          <w:lang w:bidi="he-IL"/>
-        </w:rPr>
-      </w:pPr>
-    </w:p>
-    <w:p>
-      <w:pPr>
-        <w:spacing w:line="360" w:lineRule="auto"/>
+      </w:pPr>
+      <w:r>
         <w:rPr>
           <w:b/>
           <w:i/>
@@ -1693,324 +1820,249 @@
           <w:sz w:val="28"/>
           <w:szCs w:val="28"/>
         </w:rPr>
-      </w:pPr>
-      <w:r>
-        <w:rPr>
-          <w:b/>
-          <w:i/>
-          <w:color w:val="808080" w:themeColor="background1" w:themeShade="80"/>
-          <w:sz w:val="28"/>
-          <w:szCs w:val="28"/>
-        </w:rPr>
         <w:t>Past positions</w:t>
       </w:r>
     </w:p>
+    <w:tbl>
+      <w:tblPr>
+        <w:tblStyle w:val="TableGrid"/>
+        <w:tblW w:w="0" w:type="auto"/>
+        <w:tblBorders>
+          <w:top w:val="none" w:sz="0" w:space="0" w:color="auto"/>
+          <w:left w:val="none" w:sz="0" w:space="0" w:color="auto"/>
+          <w:bottom w:val="none" w:sz="0" w:space="0" w:color="auto"/>
+          <w:right w:val="none" w:sz="0" w:space="0" w:color="auto"/>
+          <w:insideH w:val="none" w:sz="0" w:space="0" w:color="auto"/>
+          <w:insideV w:val="none" w:sz="0" w:space="0" w:color="auto"/>
+        </w:tblBorders>
+        <w:tblLook w:val="04A0" w:firstRow="1" w:lastRow="0" w:firstColumn="1" w:lastColumn="0" w:noHBand="0" w:noVBand="1"/>
+      </w:tblPr>
+      <w:tblGrid>
+        <w:gridCol w:w="8028"/>
+        <w:gridCol w:w="2819"/>
+      </w:tblGrid>
+      <w:tr>
+        <w:tc>
+          <w:tcPr>
+            <w:tcW w:w="8028" w:type="dxa"/>
+          </w:tcPr>
+          <w:p>
+            <w:pPr>
+              <w:pStyle w:val="ListParagraph"/>
+              <w:numPr>
+                <w:ilvl w:val="0"/>
+                <w:numId w:val="15"/>
+              </w:numPr>
+              <w:rPr>
+                <w:i/>
+                <w:sz w:val="20"/>
+                <w:szCs w:val="20"/>
+                <w:lang w:bidi="he-IL"/>
+              </w:rPr>
+            </w:pPr>
+            <w:r>
+              <w:rPr>
+                <w:i/>
+                <w:sz w:val="20"/>
+                <w:szCs w:val="20"/>
+                <w:lang w:bidi="he-IL"/>
+              </w:rPr>
+              <w:t xml:space="preserve">Cloud-Computing IT specialist, </w:t>
+            </w:r>
+            <w:hyperlink r:id="rId19" w:history="1">
+              <w:r>
+                <w:rPr>
+                  <w:rStyle w:val="Hyperlink"/>
+                  <w:i/>
+                  <w:color w:val="31849B" w:themeColor="accent5" w:themeShade="BF"/>
+                  <w:sz w:val="20"/>
+                  <w:szCs w:val="20"/>
+                </w:rPr>
+                <w:t>Cloudshare.com</w:t>
+              </w:r>
+            </w:hyperlink>
+            <w:r>
+              <w:rPr>
+                <w:i/>
+                <w:sz w:val="20"/>
+                <w:szCs w:val="20"/>
+              </w:rPr>
+              <w:t xml:space="preserve"> </w:t>
+            </w:r>
+          </w:p>
+          <w:p>
+            <w:pPr>
+              <w:pStyle w:val="ListParagraph"/>
+              <w:numPr>
+                <w:ilvl w:val="0"/>
+                <w:numId w:val="15"/>
+              </w:numPr>
+              <w:rPr>
+                <w:i/>
+                <w:sz w:val="20"/>
+                <w:szCs w:val="20"/>
+                <w:lang w:bidi="he-IL"/>
+              </w:rPr>
+            </w:pPr>
+            <w:r>
+              <w:rPr>
+                <w:i/>
+                <w:sz w:val="20"/>
+                <w:szCs w:val="20"/>
+                <w:lang w:bidi="he-IL"/>
+              </w:rPr>
+              <w:t xml:space="preserve">QA/Automation Engineer, </w:t>
+            </w:r>
+            <w:hyperlink r:id="rId20" w:history="1">
+              <w:r>
+                <w:rPr>
+                  <w:rStyle w:val="Hyperlink"/>
+                  <w:i/>
+                  <w:color w:val="31849B" w:themeColor="accent5" w:themeShade="BF"/>
+                  <w:sz w:val="20"/>
+                  <w:szCs w:val="20"/>
+                  <w:lang w:bidi="he-IL"/>
+                </w:rPr>
+                <w:t>SANRAD</w:t>
+              </w:r>
+            </w:hyperlink>
+          </w:p>
+          <w:p>
+            <w:pPr>
+              <w:pStyle w:val="ListParagraph"/>
+              <w:numPr>
+                <w:ilvl w:val="0"/>
+                <w:numId w:val="15"/>
+              </w:numPr>
+              <w:rPr>
+                <w:i/>
+                <w:sz w:val="20"/>
+                <w:szCs w:val="20"/>
+                <w:lang w:bidi="he-IL"/>
+              </w:rPr>
+            </w:pPr>
+            <w:r>
+              <w:rPr>
+                <w:i/>
+                <w:sz w:val="20"/>
+                <w:szCs w:val="20"/>
+                <w:lang w:bidi="he-IL"/>
+              </w:rPr>
+              <w:t>Team Leader of IT Department -</w:t>
+            </w:r>
+            <w:r>
+              <w:rPr>
+                <w:i/>
+                <w:sz w:val="20"/>
+                <w:szCs w:val="20"/>
+                <w:lang w:bidi="he-IL"/>
+              </w:rPr>
+              <w:t xml:space="preserve"> </w:t>
+            </w:r>
+            <w:r>
+              <w:rPr>
+                <w:i/>
+                <w:sz w:val="20"/>
+                <w:szCs w:val="20"/>
+                <w:lang w:bidi="he-IL"/>
+              </w:rPr>
+              <w:t xml:space="preserve">Classified, </w:t>
+            </w:r>
+            <w:r>
+              <w:rPr>
+                <w:i/>
+                <w:sz w:val="20"/>
+                <w:szCs w:val="20"/>
+                <w:lang w:bidi="he-IL"/>
+              </w:rPr>
+              <w:t>Israeli Defense Forces</w:t>
+            </w:r>
+          </w:p>
+        </w:tc>
+        <w:tc>
+          <w:tcPr>
+            <w:tcW w:w="2819" w:type="dxa"/>
+          </w:tcPr>
+          <w:p>
+            <w:pPr>
+              <w:rPr>
+                <w:i/>
+                <w:sz w:val="20"/>
+                <w:szCs w:val="20"/>
+                <w:lang w:bidi="he-IL"/>
+              </w:rPr>
+            </w:pPr>
+            <w:r>
+              <w:rPr>
+                <w:i/>
+                <w:iCs/>
+                <w:sz w:val="20"/>
+                <w:szCs w:val="20"/>
+              </w:rPr>
+              <w:t>March 2010</w:t>
+            </w:r>
+            <w:r>
+              <w:rPr>
+                <w:i/>
+                <w:sz w:val="20"/>
+                <w:szCs w:val="20"/>
+                <w:lang w:bidi="he-IL"/>
+              </w:rPr>
+              <w:t xml:space="preserve"> – September 2010</w:t>
+            </w:r>
+          </w:p>
+          <w:p>
+            <w:pPr>
+              <w:rPr>
+                <w:i/>
+                <w:sz w:val="20"/>
+                <w:szCs w:val="20"/>
+                <w:lang w:bidi="he-IL"/>
+              </w:rPr>
+            </w:pPr>
+            <w:r>
+              <w:rPr>
+                <w:i/>
+                <w:iCs/>
+                <w:sz w:val="20"/>
+                <w:szCs w:val="20"/>
+                <w:lang w:bidi="he-IL"/>
+              </w:rPr>
+              <w:t>April 2008 – May 2009</w:t>
+            </w:r>
+          </w:p>
+          <w:p>
+            <w:pPr>
+              <w:rPr>
+                <w:i/>
+                <w:sz w:val="20"/>
+                <w:szCs w:val="20"/>
+                <w:lang w:bidi="he-IL"/>
+              </w:rPr>
+            </w:pPr>
+            <w:r>
+              <w:rPr>
+                <w:i/>
+                <w:iCs/>
+                <w:sz w:val="20"/>
+                <w:szCs w:val="20"/>
+                <w:lang w:bidi="he-IL"/>
+              </w:rPr>
+              <w:t>April 2005 – April 2008</w:t>
+            </w:r>
+          </w:p>
+        </w:tc>
+      </w:tr>
+    </w:tbl>
     <w:p>
       <w:pPr>
-        <w:pStyle w:val="ListParagraph"/>
-        <w:numPr>
-          <w:ilvl w:val="0"/>
-          <w:numId w:val="15"/>
-        </w:numPr>
-        <w:rPr>
-          <w:i/>
+        <w:rPr>
           <w:sz w:val="22"/>
           <w:szCs w:val="22"/>
           <w:lang w:bidi="he-IL"/>
         </w:rPr>
       </w:pPr>
-      <w:r>
-        <w:rPr>
-          <w:sz w:val="22"/>
-          <w:szCs w:val="22"/>
-          <w:lang w:bidi="he-IL"/>
-        </w:rPr>
-        <w:t>Cloud-Computing IT specialist,</w:t>
-      </w:r>
-      <w:r>
-        <w:rPr>
-          <w:sz w:val="22"/>
-          <w:szCs w:val="22"/>
-          <w:lang w:bidi="he-IL"/>
-        </w:rPr>
-        <w:t xml:space="preserve"> </w:t>
-      </w:r>
-      <w:hyperlink r:id="rId18" w:history="1">
-        <w:r>
-          <w:rPr>
-            <w:rStyle w:val="Hyperlink"/>
-            <w:color w:val="31849B" w:themeColor="accent5" w:themeShade="BF"/>
-            <w:sz w:val="22"/>
-            <w:szCs w:val="22"/>
-          </w:rPr>
-          <w:t>Cloudshare.com</w:t>
-        </w:r>
-      </w:hyperlink>
-      <w:r>
-        <w:rPr>
-          <w:sz w:val="22"/>
-          <w:szCs w:val="22"/>
-        </w:rPr>
-        <w:tab/>
-      </w:r>
-      <w:r>
-        <w:rPr>
-          <w:sz w:val="22"/>
-          <w:szCs w:val="22"/>
-        </w:rPr>
-        <w:tab/>
-      </w:r>
-      <w:r>
-        <w:rPr>
-          <w:sz w:val="22"/>
-          <w:szCs w:val="22"/>
-        </w:rPr>
-        <w:tab/>
-        <w:t xml:space="preserve">           </w:t>
-      </w:r>
-      <w:r>
-        <w:rPr>
-          <w:sz w:val="22"/>
-          <w:szCs w:val="22"/>
-        </w:rPr>
-        <w:t xml:space="preserve"> </w:t>
-      </w:r>
-      <w:r>
-        <w:rPr>
-          <w:i/>
-          <w:iCs/>
-          <w:sz w:val="22"/>
-          <w:szCs w:val="22"/>
-        </w:rPr>
-        <w:t>March 2010</w:t>
-      </w:r>
-      <w:r>
-        <w:rPr>
-          <w:i/>
-          <w:sz w:val="22"/>
-          <w:szCs w:val="22"/>
-          <w:lang w:bidi="he-IL"/>
-        </w:rPr>
-        <w:t xml:space="preserve"> – September 2010</w:t>
-      </w:r>
     </w:p>
-    <w:p>
-      <w:pPr>
-        <w:pStyle w:val="ListParagraph"/>
-        <w:numPr>
-          <w:ilvl w:val="0"/>
-          <w:numId w:val="15"/>
-        </w:numPr>
-        <w:rPr>
-          <w:sz w:val="22"/>
-          <w:szCs w:val="22"/>
-          <w:lang w:bidi="he-IL"/>
-        </w:rPr>
-      </w:pPr>
-      <w:r>
-        <w:rPr>
-          <w:sz w:val="22"/>
-          <w:szCs w:val="22"/>
-          <w:lang w:bidi="he-IL"/>
-        </w:rPr>
-        <w:t>QA/</w:t>
-      </w:r>
-      <w:r>
-        <w:rPr>
-          <w:sz w:val="22"/>
-          <w:szCs w:val="22"/>
-          <w:lang w:bidi="he-IL"/>
-        </w:rPr>
-        <w:t>Automation Engineer,</w:t>
-      </w:r>
-      <w:r>
-        <w:rPr>
-          <w:sz w:val="22"/>
-          <w:szCs w:val="22"/>
-          <w:lang w:bidi="he-IL"/>
-        </w:rPr>
-        <w:t xml:space="preserve"> </w:t>
-      </w:r>
-      <w:hyperlink r:id="rId19" w:history="1">
-        <w:r>
-          <w:rPr>
-            <w:rStyle w:val="Hyperlink"/>
-            <w:color w:val="31849B" w:themeColor="accent5" w:themeShade="BF"/>
-            <w:sz w:val="22"/>
-            <w:szCs w:val="22"/>
-            <w:lang w:bidi="he-IL"/>
-          </w:rPr>
-          <w:t>SANRAD</w:t>
-        </w:r>
-      </w:hyperlink>
-      <w:r>
-        <w:rPr>
-          <w:sz w:val="22"/>
-          <w:szCs w:val="22"/>
-          <w:lang w:bidi="he-IL"/>
-        </w:rPr>
-        <w:t xml:space="preserve"> </w:t>
-      </w:r>
-      <w:r>
-        <w:rPr>
-          <w:sz w:val="22"/>
-          <w:szCs w:val="22"/>
-          <w:lang w:bidi="he-IL"/>
-        </w:rPr>
-        <w:tab/>
-      </w:r>
-      <w:r>
-        <w:rPr>
-          <w:sz w:val="22"/>
-          <w:szCs w:val="22"/>
-          <w:lang w:bidi="he-IL"/>
-        </w:rPr>
-        <w:tab/>
-      </w:r>
-      <w:r>
-        <w:rPr>
-          <w:sz w:val="22"/>
-          <w:szCs w:val="22"/>
-          <w:lang w:bidi="he-IL"/>
-        </w:rPr>
-        <w:tab/>
-      </w:r>
-      <w:r>
-        <w:rPr>
-          <w:sz w:val="22"/>
-          <w:szCs w:val="22"/>
-          <w:lang w:bidi="he-IL"/>
-        </w:rPr>
-        <w:tab/>
-      </w:r>
-      <w:r>
-        <w:rPr>
-          <w:sz w:val="22"/>
-          <w:szCs w:val="22"/>
-          <w:lang w:bidi="he-IL"/>
-        </w:rPr>
-        <w:tab/>
-      </w:r>
-      <w:r>
-        <w:rPr>
-          <w:sz w:val="22"/>
-          <w:szCs w:val="22"/>
-          <w:lang w:bidi="he-IL"/>
-        </w:rPr>
-        <w:tab/>
-        <w:t xml:space="preserve">             </w:t>
-      </w:r>
-      <w:r>
-        <w:rPr>
-          <w:i/>
-          <w:iCs/>
-          <w:sz w:val="22"/>
-          <w:szCs w:val="22"/>
-          <w:lang w:bidi="he-IL"/>
-        </w:rPr>
-        <w:t>April 2008 – May 2009</w:t>
-      </w:r>
-    </w:p>
-    <w:p>
-      <w:pPr>
-        <w:pStyle w:val="ListParagraph"/>
-        <w:numPr>
-          <w:ilvl w:val="0"/>
-          <w:numId w:val="15"/>
-        </w:numPr>
-        <w:rPr>
-          <w:sz w:val="22"/>
-          <w:szCs w:val="22"/>
-          <w:lang w:bidi="he-IL"/>
-        </w:rPr>
-      </w:pPr>
-      <w:r>
-        <w:rPr>
-          <w:sz w:val="22"/>
-          <w:szCs w:val="22"/>
-          <w:lang w:bidi="he-IL"/>
-        </w:rPr>
-        <w:t>Team Leader of IT Department</w:t>
-      </w:r>
-      <w:r>
-        <w:rPr>
-          <w:sz w:val="22"/>
-          <w:szCs w:val="22"/>
-          <w:lang w:bidi="he-IL"/>
-        </w:rPr>
-        <w:t xml:space="preserve"> -</w:t>
-      </w:r>
-      <w:r>
-        <w:rPr>
-          <w:sz w:val="22"/>
-          <w:szCs w:val="22"/>
-          <w:lang w:bidi="he-IL"/>
-        </w:rPr>
-        <w:t>Classified</w:t>
-      </w:r>
-      <w:r>
-        <w:rPr>
-          <w:sz w:val="22"/>
-          <w:szCs w:val="22"/>
-          <w:lang w:bidi="he-IL"/>
-        </w:rPr>
-        <w:t>,</w:t>
-      </w:r>
-      <w:r>
-        <w:rPr>
-          <w:sz w:val="22"/>
-          <w:szCs w:val="22"/>
-          <w:lang w:bidi="he-IL"/>
-        </w:rPr>
-        <w:t xml:space="preserve"> </w:t>
-      </w:r>
-      <w:r>
-        <w:rPr>
-          <w:sz w:val="22"/>
-          <w:szCs w:val="22"/>
-          <w:lang w:bidi="he-IL"/>
-        </w:rPr>
-        <w:t>Israel Defense Forces</w:t>
-      </w:r>
-      <w:r>
-        <w:rPr>
-          <w:sz w:val="22"/>
-          <w:szCs w:val="22"/>
-          <w:lang w:bidi="he-IL"/>
-        </w:rPr>
-        <w:tab/>
-      </w:r>
-      <w:r>
-        <w:rPr>
-          <w:sz w:val="22"/>
-          <w:szCs w:val="22"/>
-          <w:lang w:bidi="he-IL"/>
-        </w:rPr>
-        <w:tab/>
-        <w:t xml:space="preserve">           </w:t>
-      </w:r>
-      <w:r>
-        <w:rPr>
-          <w:i/>
-          <w:iCs/>
-          <w:sz w:val="22"/>
-          <w:szCs w:val="22"/>
-          <w:lang w:bidi="he-IL"/>
-        </w:rPr>
-        <w:t>April 2005</w:t>
-      </w:r>
-      <w:r>
-        <w:rPr>
-          <w:i/>
-          <w:iCs/>
-          <w:sz w:val="22"/>
-          <w:szCs w:val="22"/>
-          <w:lang w:bidi="he-IL"/>
-        </w:rPr>
-        <w:t xml:space="preserve"> – April 2008</w:t>
-      </w:r>
-    </w:p>
-    <w:p/>
     <w:p>
       <w:r>
         <w:rPr>
@@ -2306,7 +2358,7 @@
           <w:rFonts w:cs="Times New Roman"/>
           <w:lang w:bidi="he-IL"/>
         </w:rPr>
-        <w:t>Ruby on Rails, PHP, C/</w:t>
+        <w:t xml:space="preserve">Ruby, HTML5/CSS/JS, PHP, </w:t>
       </w:r>
       <w:proofErr w:type="spellStart"/>
       <w:r>
@@ -2314,7 +2366,7 @@
           <w:rFonts w:cs="Times New Roman"/>
           <w:lang w:bidi="he-IL"/>
         </w:rPr>
-        <w:t>ObjC</w:t>
+        <w:t>iOS</w:t>
       </w:r>
       <w:proofErr w:type="spellEnd"/>
       <w:r>
@@ -2322,6 +2374,13 @@
           <w:rFonts w:cs="Times New Roman"/>
           <w:lang w:bidi="he-IL"/>
         </w:rPr>
+        <w:t xml:space="preserve"> Development</w:t>
+      </w:r>
+      <w:r>
+        <w:rPr>
+          <w:rFonts w:cs="Times New Roman"/>
+          <w:lang w:bidi="he-IL"/>
+        </w:rPr>
         <w:t xml:space="preserve">, </w:t>
       </w:r>
       <w:proofErr w:type="spellStart"/>
@@ -2338,6 +2397,13 @@
           <w:rFonts w:cs="Times New Roman"/>
           <w:lang w:bidi="he-IL"/>
         </w:rPr>
+        <w:t>, Bash</w:t>
+      </w:r>
+      <w:r>
+        <w:rPr>
+          <w:rFonts w:cs="Times New Roman"/>
+          <w:lang w:bidi="he-IL"/>
+        </w:rPr>
         <w:t xml:space="preserve">, </w:t>
       </w:r>
       <w:r>
@@ -2345,28 +2411,7 @@
           <w:rFonts w:cs="Times New Roman"/>
           <w:lang w:bidi="he-IL"/>
         </w:rPr>
-        <w:t xml:space="preserve">Java, </w:t>
-      </w:r>
-      <w:r>
-        <w:rPr>
-          <w:rFonts w:cs="Times New Roman"/>
-          <w:lang w:bidi="he-IL"/>
-        </w:rPr>
-        <w:t>Bash</w:t>
-      </w:r>
-      <w:r>
-        <w:rPr>
-          <w:rFonts w:cs="Times New Roman"/>
-          <w:lang w:bidi="he-IL"/>
-        </w:rPr>
-        <w:t xml:space="preserve">, </w:t>
-      </w:r>
-      <w:r>
-        <w:rPr>
-          <w:rFonts w:cs="Times New Roman"/>
-          <w:lang w:bidi="he-IL"/>
-        </w:rPr>
-        <w:t>Amazon AWS</w:t>
+        <w:t>AWS</w:t>
       </w:r>
       <w:r>
         <w:rPr>
@@ -2422,6 +2467,8 @@
         </w:rPr>
         <w:t>-</w:t>
       </w:r>
+      <w:bookmarkStart w:id="0" w:name="_GoBack"/>
+      <w:bookmarkEnd w:id="0"/>
       <w:r>
         <w:rPr>
           <w:rFonts w:cs="Times New Roman"/>
@@ -2518,7 +2565,6 @@
       <w:pPr>
         <w:spacing w:after="80"/>
         <w:ind w:left="2880" w:hanging="2880"/>
-        <w:jc w:val="both"/>
       </w:pPr>
       <w:r>
         <w:rPr>
@@ -2583,28 +2629,61 @@
         <w:t>in</w:t>
       </w:r>
       <w:r>
-        <w:t xml:space="preserve"> </w:t>
-      </w:r>
-      <w:r>
-        <w:t>M</w:t>
+        <w:t>: M</w:t>
       </w:r>
       <w:r>
         <w:t xml:space="preserve">usic </w:t>
       </w:r>
       <w:r>
-        <w:t>production</w:t>
-      </w:r>
-      <w:r>
-        <w:t>, Audio/Video signal processing</w:t>
+        <w:t>P</w:t>
+      </w:r>
+      <w:r>
+        <w:t>roduction</w:t>
       </w:r>
       <w:r>
         <w:t xml:space="preserve">, </w:t>
       </w:r>
       <w:r>
+        <w:t>A</w:t>
+      </w:r>
+      <w:r>
+        <w:t>udio/</w:t>
+      </w:r>
+      <w:r>
+        <w:t>V</w:t>
+      </w:r>
+      <w:r>
+        <w:t xml:space="preserve">ideo </w:t>
+      </w:r>
+      <w:r>
+        <w:t>P</w:t>
+      </w:r>
+      <w:r>
+        <w:t>rocessing</w:t>
+      </w:r>
+      <w:r>
+        <w:t xml:space="preserve"> &amp; S</w:t>
+      </w:r>
+      <w:r>
+        <w:t>ynthesizers</w:t>
+      </w:r>
+      <w:r>
+        <w:t xml:space="preserve"> design</w:t>
+      </w:r>
+      <w:r>
+        <w:t xml:space="preserve">, </w:t>
+      </w:r>
+      <w:r>
         <w:t>G</w:t>
       </w:r>
       <w:r>
-        <w:t xml:space="preserve">raphic design </w:t>
+        <w:t xml:space="preserve">raphic </w:t>
+      </w:r>
+      <w:r>
+        <w:t>D</w:t>
+      </w:r>
+      <w:r>
+        <w:t xml:space="preserve">esign </w:t>
       </w:r>
       <w:r>
         <w:t xml:space="preserve">and </w:t>
@@ -2616,7 +2695,7 @@
         <w:t xml:space="preserve">ideo </w:t>
       </w:r>
       <w:r>
-        <w:t>e</w:t>
+        <w:t>E</w:t>
       </w:r>
       <w:r>
         <w:t>diting</w:t>
@@ -2625,7 +2704,6 @@
     <w:p>
       <w:pPr>
         <w:spacing w:after="80" w:line="276" w:lineRule="auto"/>
-        <w:jc w:val="both"/>
         <w:rPr>
           <w:rFonts w:cs="Times New Roman"/>
           <w:lang w:bidi="he-IL"/>
@@ -2753,6 +2831,119 @@
 <file path=word/numbering.xml><?xml version="1.0" encoding="utf-8"?>
 <w:numbering xmlns:wpc="http://schemas.microsoft.com/office/word/2010/wordprocessingCanvas" xmlns:mo="http://schemas.microsoft.com/office/mac/office/2008/main" xmlns:mc="http://schemas.openxmlformats.org/markup-compatibility/2006" xmlns:mv="urn:schemas-microsoft-com:mac:vml" xmlns:o="urn:schemas-microsoft-com:office:office" xmlns:r="http://schemas.openxmlformats.org/officeDocument/2006/relationships" xmlns:m="http://schemas.openxmlformats.org/officeDocument/2006/math" xmlns:v="urn:schemas-microsoft-com:vml" xmlns:wp14="http://schemas.microsoft.com/office/word/2010/wordprocessingDrawing" xmlns:wp="http://schemas.openxmlformats.org/drawingml/2006/wordprocessingDrawing" xmlns:w10="urn:schemas-microsoft-com:office:word" xmlns:w="http://schemas.openxmlformats.org/wordprocessingml/2006/main" xmlns:w14="http://schemas.microsoft.com/office/word/2010/wordml" xmlns:wpg="http://schemas.microsoft.com/office/word/2010/wordprocessingGroup" xmlns:wpi="http://schemas.microsoft.com/office/word/2010/wordprocessingInk" xmlns:wne="http://schemas.microsoft.com/office/word/2006/wordml" xmlns:wps="http://schemas.microsoft.com/office/word/2010/wordprocessingShape" mc:Ignorable="w14 wp14">
   <w:abstractNum w:abstractNumId="0">
+    <w:nsid w:val="006A07B1"/>
+    <w:multiLevelType w:val="hybridMultilevel"/>
+    <w:tmpl w:val="746A937E"/>
+    <w:lvl w:ilvl="0" w:tplc="04090001">
+      <w:start w:val="1"/>
+      <w:numFmt w:val="bullet"/>
+      <w:lvlText w:val=""/>
+      <w:lvlJc w:val="left"/>
+      <w:pPr>
+        <w:ind w:left="1117" w:hanging="360"/>
+      </w:pPr>
+      <w:rPr>
+        <w:rFonts w:ascii="Symbol" w:hAnsi="Symbol" w:hint="default"/>
+      </w:rPr>
+    </w:lvl>
+    <w:lvl w:ilvl="1" w:tplc="04090003" w:tentative="1">
+      <w:start w:val="1"/>
+      <w:numFmt w:val="bullet"/>
+      <w:lvlText w:val="o"/>
+      <w:lvlJc w:val="left"/>
+      <w:pPr>
+        <w:ind w:left="1837" w:hanging="360"/>
+      </w:pPr>
+      <w:rPr>
+        <w:rFonts w:ascii="Courier New" w:hAnsi="Courier New" w:hint="default"/>
+      </w:rPr>
+    </w:lvl>
+    <w:lvl w:ilvl="2" w:tplc="04090005" w:tentative="1">
+      <w:start w:val="1"/>
+      <w:numFmt w:val="bullet"/>
+      <w:lvlText w:val=""/>
+      <w:lvlJc w:val="left"/>
+      <w:pPr>
+        <w:ind w:left="2557" w:hanging="360"/>
+      </w:pPr>
+      <w:rPr>
+        <w:rFonts w:ascii="Wingdings" w:hAnsi="Wingdings" w:hint="default"/>
+      </w:rPr>
+    </w:lvl>
+    <w:lvl w:ilvl="3" w:tplc="04090001" w:tentative="1">
+      <w:start w:val="1"/>
+      <w:numFmt w:val="bullet"/>
+      <w:lvlText w:val=""/>
+      <w:lvlJc w:val="left"/>
+      <w:pPr>
+        <w:ind w:left="3277" w:hanging="360"/>
+      </w:pPr>
+      <w:rPr>
+        <w:rFonts w:ascii="Symbol" w:hAnsi="Symbol" w:hint="default"/>
+      </w:rPr>
+    </w:lvl>
+    <w:lvl w:ilvl="4" w:tplc="04090003" w:tentative="1">
+      <w:start w:val="1"/>
+      <w:numFmt w:val="bullet"/>
+      <w:lvlText w:val="o"/>
+      <w:lvlJc w:val="left"/>
+      <w:pPr>
+        <w:ind w:left="3997" w:hanging="360"/>
+      </w:pPr>
+      <w:rPr>
+        <w:rFonts w:ascii="Courier New" w:hAnsi="Courier New" w:hint="default"/>
+      </w:rPr>
+    </w:lvl>
+    <w:lvl w:ilvl="5" w:tplc="04090005" w:tentative="1">
+      <w:start w:val="1"/>
+      <w:numFmt w:val="bullet"/>
+      <w:lvlText w:val=""/>
+      <w:lvlJc w:val="left"/>
+      <w:pPr>
+        <w:ind w:left="4717" w:hanging="360"/>
+      </w:pPr>
+      <w:rPr>
+        <w:rFonts w:ascii="Wingdings" w:hAnsi="Wingdings" w:hint="default"/>
+      </w:rPr>
+    </w:lvl>
+    <w:lvl w:ilvl="6" w:tplc="04090001" w:tentative="1">
+      <w:start w:val="1"/>
+      <w:numFmt w:val="bullet"/>
+      <w:lvlText w:val=""/>
+      <w:lvlJc w:val="left"/>
+      <w:pPr>
+        <w:ind w:left="5437" w:hanging="360"/>
+      </w:pPr>
+      <w:rPr>
+        <w:rFonts w:ascii="Symbol" w:hAnsi="Symbol" w:hint="default"/>
+      </w:rPr>
+    </w:lvl>
+    <w:lvl w:ilvl="7" w:tplc="04090003" w:tentative="1">
+      <w:start w:val="1"/>
+      <w:numFmt w:val="bullet"/>
+      <w:lvlText w:val="o"/>
+      <w:lvlJc w:val="left"/>
+      <w:pPr>
+        <w:ind w:left="6157" w:hanging="360"/>
+      </w:pPr>
+      <w:rPr>
+        <w:rFonts w:ascii="Courier New" w:hAnsi="Courier New" w:hint="default"/>
+      </w:rPr>
+    </w:lvl>
+    <w:lvl w:ilvl="8" w:tplc="04090005" w:tentative="1">
+      <w:start w:val="1"/>
+      <w:numFmt w:val="bullet"/>
+      <w:lvlText w:val=""/>
+      <w:lvlJc w:val="left"/>
+      <w:pPr>
+        <w:ind w:left="6877" w:hanging="360"/>
+      </w:pPr>
+      <w:rPr>
+        <w:rFonts w:ascii="Wingdings" w:hAnsi="Wingdings" w:hint="default"/>
+      </w:rPr>
+    </w:lvl>
+  </w:abstractNum>
+  <w:abstractNum w:abstractNumId="1">
     <w:nsid w:val="00F31AD1"/>
     <w:multiLevelType w:val="hybridMultilevel"/>
     <w:tmpl w:val="F416B1B2"/>
@@ -2865,7 +3056,7 @@
       </w:rPr>
     </w:lvl>
   </w:abstractNum>
-  <w:abstractNum w:abstractNumId="1">
+  <w:abstractNum w:abstractNumId="2">
     <w:nsid w:val="03DE1354"/>
     <w:multiLevelType w:val="hybridMultilevel"/>
     <w:tmpl w:val="44805A62"/>
@@ -2978,7 +3169,7 @@
       </w:rPr>
     </w:lvl>
   </w:abstractNum>
-  <w:abstractNum w:abstractNumId="2">
+  <w:abstractNum w:abstractNumId="3">
     <w:nsid w:val="04601666"/>
     <w:multiLevelType w:val="hybridMultilevel"/>
     <w:tmpl w:val="15FA802E"/>
@@ -3091,7 +3282,7 @@
       </w:rPr>
     </w:lvl>
   </w:abstractNum>
-  <w:abstractNum w:abstractNumId="3">
+  <w:abstractNum w:abstractNumId="4">
     <w:nsid w:val="1CE65221"/>
     <w:multiLevelType w:val="hybridMultilevel"/>
     <w:tmpl w:val="05920488"/>
@@ -3204,7 +3395,7 @@
       </w:rPr>
     </w:lvl>
   </w:abstractNum>
-  <w:abstractNum w:abstractNumId="4">
+  <w:abstractNum w:abstractNumId="5">
     <w:nsid w:val="1FF532CB"/>
     <w:multiLevelType w:val="hybridMultilevel"/>
     <w:tmpl w:val="A85435FC"/>
@@ -3317,7 +3508,7 @@
       </w:rPr>
     </w:lvl>
   </w:abstractNum>
-  <w:abstractNum w:abstractNumId="5">
+  <w:abstractNum w:abstractNumId="6">
     <w:nsid w:val="2C2423F1"/>
     <w:multiLevelType w:val="hybridMultilevel"/>
     <w:tmpl w:val="1396E1A2"/>
@@ -3430,7 +3621,7 @@
       </w:rPr>
     </w:lvl>
   </w:abstractNum>
-  <w:abstractNum w:abstractNumId="6">
+  <w:abstractNum w:abstractNumId="7">
     <w:nsid w:val="38944903"/>
     <w:multiLevelType w:val="hybridMultilevel"/>
     <w:tmpl w:val="801423E6"/>
@@ -3543,7 +3734,7 @@
       </w:rPr>
     </w:lvl>
   </w:abstractNum>
-  <w:abstractNum w:abstractNumId="7">
+  <w:abstractNum w:abstractNumId="8">
     <w:nsid w:val="399964B1"/>
     <w:multiLevelType w:val="hybridMultilevel"/>
     <w:tmpl w:val="31EEC34C"/>
@@ -3656,7 +3847,7 @@
       </w:rPr>
     </w:lvl>
   </w:abstractNum>
-  <w:abstractNum w:abstractNumId="8">
+  <w:abstractNum w:abstractNumId="9">
     <w:nsid w:val="407C1C66"/>
     <w:multiLevelType w:val="hybridMultilevel"/>
     <w:tmpl w:val="359C10D2"/>
@@ -3769,7 +3960,7 @@
       </w:rPr>
     </w:lvl>
   </w:abstractNum>
-  <w:abstractNum w:abstractNumId="9">
+  <w:abstractNum w:abstractNumId="10">
     <w:nsid w:val="45116125"/>
     <w:multiLevelType w:val="hybridMultilevel"/>
     <w:tmpl w:val="4718EAC0"/>
@@ -3882,7 +4073,7 @@
       </w:rPr>
     </w:lvl>
   </w:abstractNum>
-  <w:abstractNum w:abstractNumId="10">
+  <w:abstractNum w:abstractNumId="11">
     <w:nsid w:val="48867B7F"/>
     <w:multiLevelType w:val="hybridMultilevel"/>
     <w:tmpl w:val="04CC894A"/>
@@ -3994,10 +4185,10 @@
       </w:rPr>
     </w:lvl>
   </w:abstractNum>
-  <w:abstractNum w:abstractNumId="11">
+  <w:abstractNum w:abstractNumId="12">
     <w:nsid w:val="4FCC1CE0"/>
     <w:multiLevelType w:val="hybridMultilevel"/>
-    <w:tmpl w:val="CB9A4B78"/>
+    <w:tmpl w:val="3678130E"/>
     <w:lvl w:ilvl="0" w:tplc="04090005">
       <w:start w:val="1"/>
       <w:numFmt w:val="bullet"/>
@@ -4107,7 +4298,7 @@
       </w:rPr>
     </w:lvl>
   </w:abstractNum>
-  <w:abstractNum w:abstractNumId="12">
+  <w:abstractNum w:abstractNumId="13">
     <w:nsid w:val="5A75754C"/>
     <w:multiLevelType w:val="hybridMultilevel"/>
     <w:tmpl w:val="4D16CBAE"/>
@@ -4219,7 +4410,7 @@
       </w:rPr>
     </w:lvl>
   </w:abstractNum>
-  <w:abstractNum w:abstractNumId="13">
+  <w:abstractNum w:abstractNumId="14">
     <w:nsid w:val="5F371697"/>
     <w:multiLevelType w:val="hybridMultilevel"/>
     <w:tmpl w:val="92BA5ADE"/>
@@ -4332,7 +4523,7 @@
       </w:rPr>
     </w:lvl>
   </w:abstractNum>
-  <w:abstractNum w:abstractNumId="14">
+  <w:abstractNum w:abstractNumId="15">
     <w:nsid w:val="62B32E24"/>
     <w:multiLevelType w:val="hybridMultilevel"/>
     <w:tmpl w:val="C8805E42"/>
@@ -4445,50 +4636,169 @@
       </w:rPr>
     </w:lvl>
   </w:abstractNum>
+  <w:abstractNum w:abstractNumId="16">
+    <w:nsid w:val="6D9E1708"/>
+    <w:multiLevelType w:val="hybridMultilevel"/>
+    <w:tmpl w:val="A92476EC"/>
+    <w:lvl w:ilvl="0" w:tplc="04090005">
+      <w:start w:val="1"/>
+      <w:numFmt w:val="bullet"/>
+      <w:lvlText w:val=""/>
+      <w:lvlJc w:val="left"/>
+      <w:pPr>
+        <w:ind w:left="720" w:hanging="360"/>
+      </w:pPr>
+      <w:rPr>
+        <w:rFonts w:ascii="Wingdings" w:hAnsi="Wingdings" w:hint="default"/>
+      </w:rPr>
+    </w:lvl>
+    <w:lvl w:ilvl="1" w:tplc="04090003">
+      <w:start w:val="1"/>
+      <w:numFmt w:val="bullet"/>
+      <w:lvlText w:val="o"/>
+      <w:lvlJc w:val="left"/>
+      <w:pPr>
+        <w:ind w:left="1440" w:hanging="360"/>
+      </w:pPr>
+      <w:rPr>
+        <w:rFonts w:ascii="Courier New" w:hAnsi="Courier New" w:hint="default"/>
+      </w:rPr>
+    </w:lvl>
+    <w:lvl w:ilvl="2" w:tplc="04090005" w:tentative="1">
+      <w:start w:val="1"/>
+      <w:numFmt w:val="bullet"/>
+      <w:lvlText w:val=""/>
+      <w:lvlJc w:val="left"/>
+      <w:pPr>
+        <w:ind w:left="2160" w:hanging="360"/>
+      </w:pPr>
+      <w:rPr>
+        <w:rFonts w:ascii="Wingdings" w:hAnsi="Wingdings" w:hint="default"/>
+      </w:rPr>
+    </w:lvl>
+    <w:lvl w:ilvl="3" w:tplc="04090001" w:tentative="1">
+      <w:start w:val="1"/>
+      <w:numFmt w:val="bullet"/>
+      <w:lvlText w:val=""/>
+      <w:lvlJc w:val="left"/>
+      <w:pPr>
+        <w:ind w:left="2880" w:hanging="360"/>
+      </w:pPr>
+      <w:rPr>
+        <w:rFonts w:ascii="Symbol" w:hAnsi="Symbol" w:hint="default"/>
+      </w:rPr>
+    </w:lvl>
+    <w:lvl w:ilvl="4" w:tplc="04090003" w:tentative="1">
+      <w:start w:val="1"/>
+      <w:numFmt w:val="bullet"/>
+      <w:lvlText w:val="o"/>
+      <w:lvlJc w:val="left"/>
+      <w:pPr>
+        <w:ind w:left="3600" w:hanging="360"/>
+      </w:pPr>
+      <w:rPr>
+        <w:rFonts w:ascii="Courier New" w:hAnsi="Courier New" w:hint="default"/>
+      </w:rPr>
+    </w:lvl>
+    <w:lvl w:ilvl="5" w:tplc="04090005" w:tentative="1">
+      <w:start w:val="1"/>
+      <w:numFmt w:val="bullet"/>
+      <w:lvlText w:val=""/>
+      <w:lvlJc w:val="left"/>
+      <w:pPr>
+        <w:ind w:left="4320" w:hanging="360"/>
+      </w:pPr>
+      <w:rPr>
+        <w:rFonts w:ascii="Wingdings" w:hAnsi="Wingdings" w:hint="default"/>
+      </w:rPr>
+    </w:lvl>
+    <w:lvl w:ilvl="6" w:tplc="04090001" w:tentative="1">
+      <w:start w:val="1"/>
+      <w:numFmt w:val="bullet"/>
+      <w:lvlText w:val=""/>
+      <w:lvlJc w:val="left"/>
+      <w:pPr>
+        <w:ind w:left="5040" w:hanging="360"/>
+      </w:pPr>
+      <w:rPr>
+        <w:rFonts w:ascii="Symbol" w:hAnsi="Symbol" w:hint="default"/>
+      </w:rPr>
+    </w:lvl>
+    <w:lvl w:ilvl="7" w:tplc="04090003" w:tentative="1">
+      <w:start w:val="1"/>
+      <w:numFmt w:val="bullet"/>
+      <w:lvlText w:val="o"/>
+      <w:lvlJc w:val="left"/>
+      <w:pPr>
+        <w:ind w:left="5760" w:hanging="360"/>
+      </w:pPr>
+      <w:rPr>
+        <w:rFonts w:ascii="Courier New" w:hAnsi="Courier New" w:hint="default"/>
+      </w:rPr>
+    </w:lvl>
+    <w:lvl w:ilvl="8" w:tplc="04090005" w:tentative="1">
+      <w:start w:val="1"/>
+      <w:numFmt w:val="bullet"/>
+      <w:lvlText w:val=""/>
+      <w:lvlJc w:val="left"/>
+      <w:pPr>
+        <w:ind w:left="6480" w:hanging="360"/>
+      </w:pPr>
+      <w:rPr>
+        <w:rFonts w:ascii="Wingdings" w:hAnsi="Wingdings" w:hint="default"/>
+      </w:rPr>
+    </w:lvl>
+  </w:abstractNum>
   <w:num w:numId="1">
+    <w:abstractNumId w:val="10"/>
+  </w:num>
+  <w:num w:numId="2">
+    <w:abstractNumId w:val="5"/>
+  </w:num>
+  <w:num w:numId="3">
+    <w:abstractNumId w:val="8"/>
+  </w:num>
+  <w:num w:numId="4">
+    <w:abstractNumId w:val="4"/>
+  </w:num>
+  <w:num w:numId="5">
+    <w:abstractNumId w:val="7"/>
+  </w:num>
+  <w:num w:numId="6">
+    <w:abstractNumId w:val="3"/>
+  </w:num>
+  <w:num w:numId="7">
     <w:abstractNumId w:val="9"/>
   </w:num>
-  <w:num w:numId="2">
-    <w:abstractNumId w:val="4"/>
-  </w:num>
-  <w:num w:numId="3">
-    <w:abstractNumId w:val="7"/>
-  </w:num>
-  <w:num w:numId="4">
-    <w:abstractNumId w:val="3"/>
-  </w:num>
-  <w:num w:numId="5">
+  <w:num w:numId="8">
     <w:abstractNumId w:val="6"/>
   </w:num>
-  <w:num w:numId="6">
+  <w:num w:numId="9">
+    <w:abstractNumId w:val="14"/>
+  </w:num>
+  <w:num w:numId="10">
+    <w:abstractNumId w:val="1"/>
+  </w:num>
+  <w:num w:numId="11">
+    <w:abstractNumId w:val="11"/>
+  </w:num>
+  <w:num w:numId="12">
+    <w:abstractNumId w:val="13"/>
+  </w:num>
+  <w:num w:numId="13">
+    <w:abstractNumId w:val="15"/>
+  </w:num>
+  <w:num w:numId="14">
     <w:abstractNumId w:val="2"/>
   </w:num>
-  <w:num w:numId="7">
-    <w:abstractNumId w:val="8"/>
+  <w:num w:numId="15">
+    <w:abstractNumId w:val="12"/>
   </w:num>
-  <w:num w:numId="8">
-    <w:abstractNumId w:val="5"/>
-  </w:num>
-  <w:num w:numId="9">
-    <w:abstractNumId w:val="13"/>
-  </w:num>
-  <w:num w:numId="10">
+  <w:num w:numId="16">
     <w:abstractNumId w:val="0"/>
   </w:num>
-  <w:num w:numId="11">
-    <w:abstractNumId w:val="10"/>
-  </w:num>
-  <w:num w:numId="12">
-    <w:abstractNumId w:val="12"/>
-  </w:num>
-  <w:num w:numId="13">
-    <w:abstractNumId w:val="14"/>
-  </w:num>
-  <w:num w:numId="14">
-    <w:abstractNumId w:val="1"/>
-  </w:num>
-  <w:num w:numId="15">
-    <w:abstractNumId w:val="11"/>
+  <w:num w:numId="17">
+    <w:abstractNumId w:val="16"/>
   </w:num>
 </w:numbering>
 </file>
@@ -4697,7 +5007,6 @@
   <w:style w:type="character" w:default="1" w:styleId="DefaultParagraphFont">
     <w:name w:val="Default Paragraph Font"/>
     <w:uiPriority w:val="1"/>
-    <w:semiHidden/>
     <w:unhideWhenUsed/>
   </w:style>
   <w:style w:type="table" w:default="1" w:styleId="TableNormal">
@@ -4851,6 +5160,29 @@
     <w:link w:val="Footer"/>
     <w:uiPriority w:val="99"/>
     <w:rsid w:val="000916B1"/>
+  </w:style>
+  <w:style w:type="table" w:styleId="TableGrid">
+    <w:name w:val="Table Grid"/>
+    <w:basedOn w:val="TableNormal"/>
+    <w:uiPriority w:val="59"/>
+    <w:rsid w:val="00C44808"/>
+    <w:tblPr>
+      <w:tblInd w:w="0" w:type="dxa"/>
+      <w:tblBorders>
+        <w:top w:val="single" w:sz="4" w:space="0" w:color="auto"/>
+        <w:left w:val="single" w:sz="4" w:space="0" w:color="auto"/>
+        <w:bottom w:val="single" w:sz="4" w:space="0" w:color="auto"/>
+        <w:right w:val="single" w:sz="4" w:space="0" w:color="auto"/>
+        <w:insideH w:val="single" w:sz="4" w:space="0" w:color="auto"/>
+        <w:insideV w:val="single" w:sz="4" w:space="0" w:color="auto"/>
+      </w:tblBorders>
+      <w:tblCellMar>
+        <w:top w:w="0" w:type="dxa"/>
+        <w:left w:w="108" w:type="dxa"/>
+        <w:bottom w:w="0" w:type="dxa"/>
+        <w:right w:w="108" w:type="dxa"/>
+      </w:tblCellMar>
+    </w:tblPr>
   </w:style>
 </w:styles>
 </file>
@@ -5059,7 +5391,6 @@
   <w:style w:type="character" w:default="1" w:styleId="DefaultParagraphFont">
     <w:name w:val="Default Paragraph Font"/>
     <w:uiPriority w:val="1"/>
-    <w:semiHidden/>
     <w:unhideWhenUsed/>
   </w:style>
   <w:style w:type="table" w:default="1" w:styleId="TableNormal">
@@ -5213,6 +5544,29 @@
     <w:link w:val="Footer"/>
     <w:uiPriority w:val="99"/>
     <w:rsid w:val="000916B1"/>
+  </w:style>
+  <w:style w:type="table" w:styleId="TableGrid">
+    <w:name w:val="Table Grid"/>
+    <w:basedOn w:val="TableNormal"/>
+    <w:uiPriority w:val="59"/>
+    <w:rsid w:val="00C44808"/>
+    <w:tblPr>
+      <w:tblInd w:w="0" w:type="dxa"/>
+      <w:tblBorders>
+        <w:top w:val="single" w:sz="4" w:space="0" w:color="auto"/>
+        <w:left w:val="single" w:sz="4" w:space="0" w:color="auto"/>
+        <w:bottom w:val="single" w:sz="4" w:space="0" w:color="auto"/>
+        <w:right w:val="single" w:sz="4" w:space="0" w:color="auto"/>
+        <w:insideH w:val="single" w:sz="4" w:space="0" w:color="auto"/>
+        <w:insideV w:val="single" w:sz="4" w:space="0" w:color="auto"/>
+      </w:tblBorders>
+      <w:tblCellMar>
+        <w:top w:w="0" w:type="dxa"/>
+        <w:left w:w="108" w:type="dxa"/>
+        <w:bottom w:w="0" w:type="dxa"/>
+        <w:right w:w="108" w:type="dxa"/>
+      </w:tblCellMar>
+    </w:tblPr>
   </w:style>
 </w:styles>
 </file>
@@ -5535,4 +5889,16 @@
   </a:objectDefaults>
   <a:extraClrSchemeLst/>
 </a:theme>
+</file>
+
+<file path=customXml/item1.xml><?xml version="1.0" encoding="utf-8"?>
+<b:Sources xmlns:b="http://schemas.openxmlformats.org/officeDocument/2006/bibliography" xmlns="http://schemas.openxmlformats.org/officeDocument/2006/bibliography" SelectedStyle="/APA.XSL" StyleName="APA"/>
+</file>
+
+<file path=customXml/itemProps1.xml><?xml version="1.0" encoding="utf-8"?>
+<ds:datastoreItem xmlns:ds="http://schemas.openxmlformats.org/officeDocument/2006/customXml" ds:itemID="{184D91AA-7552-A240-86CB-889A6CEE1712}">
+  <ds:schemaRefs>
+    <ds:schemaRef ds:uri="http://schemas.openxmlformats.org/officeDocument/2006/bibliography"/>
+  </ds:schemaRefs>
+</ds:datastoreItem>
 </file>
</xml_diff>